<commit_message>
add .gitignore file and add some text
</commit_message>
<xml_diff>
--- a/doc/git_doc.docx
+++ b/doc/git_doc.docx
@@ -3239,7 +3239,7 @@
     <w:p>
       <w:pPr>
         <w:rPr>
-          <w:rFonts w:ascii="Courier New" w:hAnsi="Courier New" w:cs="Courier New" w:hint="eastAsia"/>
+          <w:rFonts w:ascii="Courier New" w:hAnsi="Courier New" w:cs="Courier New"/>
           <w:b/>
         </w:rPr>
       </w:pPr>
@@ -3254,7 +3254,7 @@
     <w:p>
       <w:pPr>
         <w:rPr>
-          <w:rFonts w:ascii="Courier New" w:hAnsi="Courier New" w:cs="Courier New" w:hint="eastAsia"/>
+          <w:rFonts w:ascii="Courier New" w:hAnsi="Courier New" w:cs="Courier New"/>
         </w:rPr>
       </w:pPr>
       <w:r>
@@ -3291,7 +3291,7 @@
     <w:p>
       <w:pPr>
         <w:rPr>
-          <w:rFonts w:ascii="Courier New" w:hAnsi="Courier New" w:cs="Courier New" w:hint="eastAsia"/>
+          <w:rFonts w:ascii="Courier New" w:hAnsi="Courier New" w:cs="Courier New"/>
         </w:rPr>
       </w:pPr>
       <w:r>
@@ -3335,7 +3335,7 @@
     <w:p>
       <w:pPr>
         <w:rPr>
-          <w:rFonts w:ascii="Courier New" w:hAnsi="Courier New" w:cs="Courier New" w:hint="eastAsia"/>
+          <w:rFonts w:ascii="Courier New" w:hAnsi="Courier New" w:cs="Courier New"/>
         </w:rPr>
       </w:pPr>
       <w:r>
@@ -3348,7 +3348,7 @@
     <w:p>
       <w:pPr>
         <w:rPr>
-          <w:rFonts w:ascii="Courier New" w:hAnsi="Courier New" w:cs="Courier New" w:hint="eastAsia"/>
+          <w:rFonts w:ascii="Courier New" w:hAnsi="Courier New" w:cs="Courier New"/>
         </w:rPr>
       </w:pPr>
       <w:r>
@@ -3425,7 +3425,7 @@
     <w:p>
       <w:pPr>
         <w:rPr>
-          <w:rFonts w:ascii="Courier New" w:hAnsi="Courier New" w:cs="Courier New" w:hint="eastAsia"/>
+          <w:rFonts w:ascii="Courier New" w:hAnsi="Courier New" w:cs="Courier New"/>
         </w:rPr>
       </w:pPr>
       <w:r>
@@ -3474,7 +3474,7 @@
     <w:p>
       <w:pPr>
         <w:rPr>
-          <w:rFonts w:ascii="Courier New" w:hAnsi="Courier New" w:cs="Courier New" w:hint="eastAsia"/>
+          <w:rFonts w:ascii="Courier New" w:hAnsi="Courier New" w:cs="Courier New"/>
         </w:rPr>
       </w:pPr>
       <w:r>
@@ -3532,7 +3532,7 @@
     <w:p>
       <w:pPr>
         <w:rPr>
-          <w:rFonts w:ascii="Courier New" w:hAnsi="Courier New" w:cs="Courier New" w:hint="eastAsia"/>
+          <w:rFonts w:ascii="Courier New" w:hAnsi="Courier New" w:cs="Courier New"/>
         </w:rPr>
       </w:pPr>
       <w:r>
@@ -3633,7 +3633,7 @@
     <w:p>
       <w:pPr>
         <w:rPr>
-          <w:rFonts w:ascii="Courier New" w:hAnsi="Courier New" w:cs="Courier New" w:hint="eastAsia"/>
+          <w:rFonts w:ascii="Courier New" w:hAnsi="Courier New" w:cs="Courier New"/>
         </w:rPr>
       </w:pPr>
       <w:r>
@@ -3854,7 +3854,7 @@
     <w:p>
       <w:pPr>
         <w:rPr>
-          <w:rFonts w:ascii="Courier New" w:hAnsi="Courier New" w:cs="Courier New" w:hint="eastAsia"/>
+          <w:rFonts w:ascii="Courier New" w:hAnsi="Courier New" w:cs="Courier New"/>
         </w:rPr>
       </w:pPr>
       <w:r>
@@ -3945,7 +3945,7 @@
     <w:p>
       <w:pPr>
         <w:rPr>
-          <w:rFonts w:ascii="Courier New" w:hAnsi="Courier New" w:cs="Courier New" w:hint="eastAsia"/>
+          <w:rFonts w:ascii="Courier New" w:hAnsi="Courier New" w:cs="Courier New"/>
         </w:rPr>
       </w:pPr>
       <w:r>
@@ -4022,7 +4022,7 @@
     <w:p>
       <w:pPr>
         <w:rPr>
-          <w:rFonts w:ascii="Courier New" w:hAnsi="Courier New" w:cs="Courier New" w:hint="eastAsia"/>
+          <w:rFonts w:ascii="Courier New" w:hAnsi="Courier New" w:cs="Courier New"/>
         </w:rPr>
       </w:pPr>
       <w:r>
@@ -4100,7 +4100,7 @@
     <w:p>
       <w:pPr>
         <w:rPr>
-          <w:rFonts w:ascii="Courier New" w:hAnsi="Courier New" w:cs="Courier New" w:hint="eastAsia"/>
+          <w:rFonts w:ascii="Courier New" w:hAnsi="Courier New" w:cs="Courier New"/>
           <w:b/>
         </w:rPr>
       </w:pPr>
@@ -4115,7 +4115,7 @@
     <w:p>
       <w:pPr>
         <w:rPr>
-          <w:rFonts w:ascii="Courier New" w:hAnsi="Courier New" w:cs="Courier New" w:hint="eastAsia"/>
+          <w:rFonts w:ascii="Courier New" w:hAnsi="Courier New" w:cs="Courier New"/>
         </w:rPr>
       </w:pPr>
       <w:r>
@@ -4225,7 +4225,7 @@
     <w:p>
       <w:pPr>
         <w:rPr>
-          <w:rFonts w:ascii="Courier New" w:hAnsi="Courier New" w:cs="Courier New" w:hint="eastAsia"/>
+          <w:rFonts w:ascii="Courier New" w:hAnsi="Courier New" w:cs="Courier New"/>
         </w:rPr>
       </w:pPr>
       <w:r>
@@ -4360,7 +4360,7 @@
     <w:p>
       <w:pPr>
         <w:rPr>
-          <w:rFonts w:ascii="Courier New" w:hAnsi="Courier New" w:cs="Courier New" w:hint="eastAsia"/>
+          <w:rFonts w:ascii="Courier New" w:hAnsi="Courier New" w:cs="Courier New"/>
         </w:rPr>
       </w:pPr>
       <w:r>
@@ -4373,7 +4373,7 @@
     <w:p>
       <w:pPr>
         <w:rPr>
-          <w:rFonts w:ascii="Courier New" w:hAnsi="Courier New" w:cs="Courier New" w:hint="eastAsia"/>
+          <w:rFonts w:ascii="Courier New" w:hAnsi="Courier New" w:cs="Courier New"/>
         </w:rPr>
       </w:pPr>
       <w:r>
@@ -4431,7 +4431,7 @@
     <w:p>
       <w:pPr>
         <w:rPr>
-          <w:rFonts w:ascii="Courier New" w:hAnsi="Courier New" w:cs="Courier New" w:hint="eastAsia"/>
+          <w:rFonts w:ascii="Courier New" w:hAnsi="Courier New" w:cs="Courier New"/>
         </w:rPr>
       </w:pPr>
       <w:r>
@@ -4502,7 +4502,7 @@
     <w:p>
       <w:pPr>
         <w:rPr>
-          <w:rFonts w:ascii="Courier New" w:hAnsi="Courier New" w:cs="Courier New" w:hint="eastAsia"/>
+          <w:rFonts w:ascii="Courier New" w:hAnsi="Courier New" w:cs="Courier New"/>
         </w:rPr>
       </w:pPr>
       <w:r>
@@ -4527,7 +4527,7 @@
     <w:p>
       <w:pPr>
         <w:rPr>
-          <w:rFonts w:ascii="Courier New" w:hAnsi="Courier New" w:cs="Courier New" w:hint="eastAsia"/>
+          <w:rFonts w:ascii="Courier New" w:hAnsi="Courier New" w:cs="Courier New"/>
         </w:rPr>
       </w:pPr>
       <w:r>
@@ -4552,7 +4552,7 @@
     <w:p>
       <w:pPr>
         <w:rPr>
-          <w:rFonts w:ascii="Courier New" w:hAnsi="Courier New" w:cs="Courier New" w:hint="eastAsia"/>
+          <w:rFonts w:ascii="Courier New" w:hAnsi="Courier New" w:cs="Courier New"/>
         </w:rPr>
       </w:pPr>
       <w:r>
@@ -4590,7 +4590,7 @@
     <w:p>
       <w:pPr>
         <w:rPr>
-          <w:rFonts w:ascii="Courier New" w:hAnsi="Courier New" w:cs="Courier New" w:hint="eastAsia"/>
+          <w:rFonts w:ascii="Courier New" w:hAnsi="Courier New" w:cs="Courier New"/>
         </w:rPr>
       </w:pPr>
       <w:r>
@@ -4634,37 +4634,360 @@
     <w:p>
       <w:pPr>
         <w:rPr>
-          <w:rFonts w:ascii="Courier New" w:hAnsi="Courier New" w:cs="Courier New"/>
-        </w:rPr>
-      </w:pPr>
-    </w:p>
-    <w:p>
-      <w:pPr>
-        <w:rPr>
-          <w:rFonts w:ascii="Courier New" w:hAnsi="Courier New" w:cs="Courier New"/>
-        </w:rPr>
-      </w:pPr>
-    </w:p>
-    <w:p>
-      <w:pPr>
-        <w:rPr>
-          <w:rFonts w:ascii="Courier New" w:hAnsi="Courier New" w:cs="Courier New"/>
-        </w:rPr>
-      </w:pPr>
-    </w:p>
-    <w:p>
-      <w:pPr>
-        <w:rPr>
-          <w:rFonts w:ascii="Courier New" w:hAnsi="Courier New" w:cs="Courier New"/>
-        </w:rPr>
-      </w:pPr>
-    </w:p>
-    <w:p>
-      <w:pPr>
-        <w:rPr>
-          <w:rFonts w:ascii="Courier New" w:hAnsi="Courier New" w:cs="Courier New"/>
-        </w:rPr>
-      </w:pPr>
+          <w:rFonts w:ascii="Courier New" w:hAnsi="Courier New" w:cs="Courier New" w:hint="eastAsia"/>
+          <w:b/>
+        </w:rPr>
+      </w:pPr>
+      <w:r>
+        <w:rPr>
+          <w:rFonts w:ascii="Courier New" w:hAnsi="Courier New" w:cs="Courier New" w:hint="eastAsia"/>
+          <w:b/>
+        </w:rPr>
+        <w:t>查看提交历史</w:t>
+      </w:r>
+    </w:p>
+    <w:p>
+      <w:pPr>
+        <w:rPr>
+          <w:rFonts w:ascii="Courier New" w:hAnsi="Courier New" w:cs="Courier New" w:hint="eastAsia"/>
+        </w:rPr>
+      </w:pPr>
+      <w:r>
+        <w:rPr>
+          <w:rFonts w:ascii="Courier New" w:hAnsi="Courier New" w:cs="Courier New" w:hint="eastAsia"/>
+        </w:rPr>
+        <w:t>想回顾一下提交历史，可以使用</w:t>
+      </w:r>
+      <w:r>
+        <w:rPr>
+          <w:rFonts w:ascii="Courier New" w:hAnsi="Courier New" w:cs="Courier New" w:hint="eastAsia"/>
+        </w:rPr>
+        <w:t>git log</w:t>
+      </w:r>
+      <w:r>
+        <w:rPr>
+          <w:rFonts w:ascii="Courier New" w:hAnsi="Courier New" w:cs="Courier New" w:hint="eastAsia"/>
+        </w:rPr>
+        <w:t>命令查看</w:t>
+      </w:r>
+      <w:r>
+        <w:rPr>
+          <w:rFonts w:ascii="Courier New" w:hAnsi="Courier New" w:cs="Courier New" w:hint="eastAsia"/>
+        </w:rPr>
+        <w:t>，默认不用任何参数，</w:t>
+      </w:r>
+      <w:r>
+        <w:rPr>
+          <w:rFonts w:ascii="Courier New" w:hAnsi="Courier New" w:cs="Courier New" w:hint="eastAsia"/>
+        </w:rPr>
+        <w:t>git log</w:t>
+      </w:r>
+      <w:r>
+        <w:rPr>
+          <w:rFonts w:ascii="Courier New" w:hAnsi="Courier New" w:cs="Courier New" w:hint="eastAsia"/>
+        </w:rPr>
+        <w:t>会按提交时间列出所有的更新，最后的更新排在最上面，每次更新都有一个</w:t>
+      </w:r>
+      <w:r>
+        <w:rPr>
+          <w:rFonts w:ascii="Courier New" w:hAnsi="Courier New" w:cs="Courier New" w:hint="eastAsia"/>
+        </w:rPr>
+        <w:t>SHA-1</w:t>
+      </w:r>
+      <w:r>
+        <w:rPr>
+          <w:rFonts w:ascii="Courier New" w:hAnsi="Courier New" w:cs="Courier New" w:hint="eastAsia"/>
+        </w:rPr>
+        <w:t>校验和、作者的名字和电子邮件地址，提交时间，最后一个段落显示提交说明</w:t>
+      </w:r>
+      <w:r>
+        <w:rPr>
+          <w:rFonts w:ascii="Courier New" w:hAnsi="Courier New" w:cs="Courier New" w:hint="eastAsia"/>
+        </w:rPr>
+        <w:t>。</w:t>
+      </w:r>
+    </w:p>
+    <w:p>
+      <w:pPr>
+        <w:rPr>
+          <w:rFonts w:ascii="Courier New" w:hAnsi="Courier New" w:cs="Courier New"/>
+        </w:rPr>
+      </w:pPr>
+      <w:r>
+        <w:rPr>
+          <w:rFonts w:ascii="Courier New" w:hAnsi="Courier New" w:cs="Courier New" w:hint="eastAsia"/>
+        </w:rPr>
+        <w:t>有一些常用的参数可以设置，</w:t>
+      </w:r>
+      <w:r>
+        <w:rPr>
+          <w:rFonts w:ascii="Courier New" w:hAnsi="Courier New" w:cs="Courier New" w:hint="eastAsia"/>
+        </w:rPr>
+        <w:t>-p</w:t>
+      </w:r>
+      <w:r>
+        <w:rPr>
+          <w:rFonts w:ascii="Courier New" w:hAnsi="Courier New" w:cs="Courier New" w:hint="eastAsia"/>
+        </w:rPr>
+        <w:t>选项展开显示每次提交的内容差异，用</w:t>
+      </w:r>
+      <w:r>
+        <w:rPr>
+          <w:rFonts w:ascii="Courier New" w:hAnsi="Courier New" w:cs="Courier New" w:hint="eastAsia"/>
+        </w:rPr>
+        <w:t>-2</w:t>
+      </w:r>
+      <w:r>
+        <w:rPr>
+          <w:rFonts w:ascii="Courier New" w:hAnsi="Courier New" w:cs="Courier New" w:hint="eastAsia"/>
+        </w:rPr>
+        <w:t>则仅仅显示最近的两次更新</w:t>
+      </w:r>
+    </w:p>
+    <w:p>
+      <w:pPr>
+        <w:rPr>
+          <w:rFonts w:ascii="Courier New" w:hAnsi="Courier New" w:cs="Courier New"/>
+        </w:rPr>
+      </w:pPr>
+      <w:r>
+        <w:rPr>
+          <w:rFonts w:ascii="Courier New" w:hAnsi="Courier New" w:cs="Courier New"/>
+          <w:noProof/>
+        </w:rPr>
+        <w:drawing>
+          <wp:inline distT="0" distB="0" distL="0" distR="0">
+            <wp:extent cx="1221740" cy="219710"/>
+            <wp:effectExtent l="19050" t="0" r="0" b="0"/>
+            <wp:docPr id="17" name="图片 1"/>
+            <wp:cNvGraphicFramePr>
+              <a:graphicFrameLocks xmlns:a="http://schemas.openxmlformats.org/drawingml/2006/main" noChangeAspect="1"/>
+            </wp:cNvGraphicFramePr>
+            <a:graphic xmlns:a="http://schemas.openxmlformats.org/drawingml/2006/main">
+              <a:graphicData uri="http://schemas.openxmlformats.org/drawingml/2006/picture">
+                <pic:pic xmlns:pic="http://schemas.openxmlformats.org/drawingml/2006/picture">
+                  <pic:nvPicPr>
+                    <pic:cNvPr id="0" name="Picture 1"/>
+                    <pic:cNvPicPr>
+                      <a:picLocks noChangeAspect="1" noChangeArrowheads="1"/>
+                    </pic:cNvPicPr>
+                  </pic:nvPicPr>
+                  <pic:blipFill>
+                    <a:blip r:embed="rId28"/>
+                    <a:srcRect/>
+                    <a:stretch>
+                      <a:fillRect/>
+                    </a:stretch>
+                  </pic:blipFill>
+                  <pic:spPr bwMode="auto">
+                    <a:xfrm>
+                      <a:off x="0" y="0"/>
+                      <a:ext cx="1221740" cy="219710"/>
+                    </a:xfrm>
+                    <a:prstGeom prst="rect">
+                      <a:avLst/>
+                    </a:prstGeom>
+                    <a:noFill/>
+                    <a:ln w="9525">
+                      <a:noFill/>
+                      <a:miter lim="800000"/>
+                      <a:headEnd/>
+                      <a:tailEnd/>
+                    </a:ln>
+                  </pic:spPr>
+                </pic:pic>
+              </a:graphicData>
+            </a:graphic>
+          </wp:inline>
+        </w:drawing>
+      </w:r>
+    </w:p>
+    <w:p>
+      <w:pPr>
+        <w:rPr>
+          <w:rFonts w:ascii="Courier New" w:hAnsi="Courier New" w:cs="Courier New" w:hint="eastAsia"/>
+        </w:rPr>
+      </w:pPr>
+      <w:r>
+        <w:rPr>
+          <w:rFonts w:ascii="Courier New" w:hAnsi="Courier New" w:cs="Courier New" w:hint="eastAsia"/>
+        </w:rPr>
+        <w:t>该选项除了显示基本的信息之外，还在附带了每次</w:t>
+      </w:r>
+      <w:r>
+        <w:rPr>
+          <w:rFonts w:ascii="Courier New" w:hAnsi="Courier New" w:cs="Courier New" w:hint="eastAsia"/>
+        </w:rPr>
+        <w:t>commit</w:t>
+      </w:r>
+      <w:r>
+        <w:rPr>
+          <w:rFonts w:ascii="Courier New" w:hAnsi="Courier New" w:cs="Courier New" w:hint="eastAsia"/>
+        </w:rPr>
+        <w:t>的变化，当进行代码审查时，或者快速浏览某个搭档提交的</w:t>
+      </w:r>
+      <w:r>
+        <w:rPr>
+          <w:rFonts w:ascii="Courier New" w:hAnsi="Courier New" w:cs="Courier New" w:hint="eastAsia"/>
+        </w:rPr>
+        <w:t>commit</w:t>
+      </w:r>
+      <w:r>
+        <w:rPr>
+          <w:rFonts w:ascii="Courier New" w:hAnsi="Courier New" w:cs="Courier New" w:hint="eastAsia"/>
+        </w:rPr>
+        <w:t>的变化时，这个参数就非常有用了</w:t>
+      </w:r>
+      <w:r>
+        <w:rPr>
+          <w:rFonts w:ascii="Courier New" w:hAnsi="Courier New" w:cs="Courier New" w:hint="eastAsia"/>
+        </w:rPr>
+        <w:t>。在层序代码中</w:t>
+      </w:r>
+      <w:r>
+        <w:rPr>
+          <w:rFonts w:ascii="Courier New" w:hAnsi="Courier New" w:cs="Courier New" w:hint="eastAsia"/>
+        </w:rPr>
+        <w:lastRenderedPageBreak/>
+        <w:t>进行单词层面的对比常常是没有什么用的。不过当你需要在书籍、论文这种很大的文本文件上进行对比时，这个就很有用了，比如：</w:t>
+      </w:r>
+    </w:p>
+    <w:p>
+      <w:pPr>
+        <w:rPr>
+          <w:rFonts w:ascii="Courier New" w:hAnsi="Courier New" w:cs="Courier New"/>
+        </w:rPr>
+      </w:pPr>
+      <w:r>
+        <w:rPr>
+          <w:rFonts w:ascii="Courier New" w:hAnsi="Courier New" w:cs="Courier New"/>
+          <w:noProof/>
+        </w:rPr>
+        <w:drawing>
+          <wp:inline distT="0" distB="0" distL="0" distR="0">
+            <wp:extent cx="1894840" cy="197485"/>
+            <wp:effectExtent l="19050" t="0" r="0" b="0"/>
+            <wp:docPr id="18" name="图片 4"/>
+            <wp:cNvGraphicFramePr>
+              <a:graphicFrameLocks xmlns:a="http://schemas.openxmlformats.org/drawingml/2006/main" noChangeAspect="1"/>
+            </wp:cNvGraphicFramePr>
+            <a:graphic xmlns:a="http://schemas.openxmlformats.org/drawingml/2006/main">
+              <a:graphicData uri="http://schemas.openxmlformats.org/drawingml/2006/picture">
+                <pic:pic xmlns:pic="http://schemas.openxmlformats.org/drawingml/2006/picture">
+                  <pic:nvPicPr>
+                    <pic:cNvPr id="0" name="Picture 4"/>
+                    <pic:cNvPicPr>
+                      <a:picLocks noChangeAspect="1" noChangeArrowheads="1"/>
+                    </pic:cNvPicPr>
+                  </pic:nvPicPr>
+                  <pic:blipFill>
+                    <a:blip r:embed="rId29"/>
+                    <a:srcRect/>
+                    <a:stretch>
+                      <a:fillRect/>
+                    </a:stretch>
+                  </pic:blipFill>
+                  <pic:spPr bwMode="auto">
+                    <a:xfrm>
+                      <a:off x="0" y="0"/>
+                      <a:ext cx="1894840" cy="197485"/>
+                    </a:xfrm>
+                    <a:prstGeom prst="rect">
+                      <a:avLst/>
+                    </a:prstGeom>
+                    <a:noFill/>
+                    <a:ln w="9525">
+                      <a:noFill/>
+                      <a:miter lim="800000"/>
+                      <a:headEnd/>
+                      <a:tailEnd/>
+                    </a:ln>
+                  </pic:spPr>
+                </pic:pic>
+              </a:graphicData>
+            </a:graphic>
+          </wp:inline>
+        </w:drawing>
+      </w:r>
+    </w:p>
+    <w:p>
+      <w:pPr>
+        <w:rPr>
+          <w:rFonts w:ascii="Courier New" w:hAnsi="Courier New" w:cs="Courier New"/>
+        </w:rPr>
+      </w:pPr>
+      <w:r>
+        <w:rPr>
+          <w:rFonts w:ascii="Courier New" w:hAnsi="Courier New" w:cs="Courier New" w:hint="eastAsia"/>
+        </w:rPr>
+        <w:t>还有一个常用的</w:t>
+      </w:r>
+      <w:r>
+        <w:rPr>
+          <w:rFonts w:ascii="Courier New" w:hAnsi="Courier New" w:cs="Courier New"/>
+        </w:rPr>
+        <w:t>—</w:t>
+      </w:r>
+      <w:r>
+        <w:rPr>
+          <w:rFonts w:ascii="Courier New" w:hAnsi="Courier New" w:cs="Courier New" w:hint="eastAsia"/>
+        </w:rPr>
+        <w:t>pretty</w:t>
+      </w:r>
+      <w:r>
+        <w:rPr>
+          <w:rFonts w:ascii="Courier New" w:hAnsi="Courier New" w:cs="Courier New" w:hint="eastAsia"/>
+        </w:rPr>
+        <w:t>选项，可以指定使用完全不同于默认格式的方式展示提交历史，比如用</w:t>
+      </w:r>
+      <w:r>
+        <w:rPr>
+          <w:rFonts w:ascii="Courier New" w:hAnsi="Courier New" w:cs="Courier New" w:hint="eastAsia"/>
+        </w:rPr>
+        <w:t>oneline</w:t>
+      </w:r>
+      <w:r>
+        <w:rPr>
+          <w:rFonts w:ascii="Courier New" w:hAnsi="Courier New" w:cs="Courier New" w:hint="eastAsia"/>
+        </w:rPr>
+        <w:t>将每个提交放在一行显示，这在提交数量很大的时候非常有用，另外还有</w:t>
+      </w:r>
+      <w:r>
+        <w:rPr>
+          <w:rFonts w:ascii="Courier New" w:hAnsi="Courier New" w:cs="Courier New" w:hint="eastAsia"/>
+        </w:rPr>
+        <w:t>short</w:t>
+      </w:r>
+      <w:r>
+        <w:rPr>
+          <w:rFonts w:ascii="Courier New" w:hAnsi="Courier New" w:cs="Courier New" w:hint="eastAsia"/>
+        </w:rPr>
+        <w:t>、</w:t>
+      </w:r>
+      <w:r>
+        <w:rPr>
+          <w:rFonts w:ascii="Courier New" w:hAnsi="Courier New" w:cs="Courier New" w:hint="eastAsia"/>
+        </w:rPr>
+        <w:t>full</w:t>
+      </w:r>
+      <w:r>
+        <w:rPr>
+          <w:rFonts w:ascii="Courier New" w:hAnsi="Courier New" w:cs="Courier New" w:hint="eastAsia"/>
+        </w:rPr>
+        <w:t>和</w:t>
+      </w:r>
+      <w:r>
+        <w:rPr>
+          <w:rFonts w:ascii="Courier New" w:hAnsi="Courier New" w:cs="Courier New" w:hint="eastAsia"/>
+        </w:rPr>
+        <w:t>fuller</w:t>
+      </w:r>
+      <w:r>
+        <w:rPr>
+          <w:rFonts w:ascii="Courier New" w:hAnsi="Courier New" w:cs="Courier New" w:hint="eastAsia"/>
+        </w:rPr>
+        <w:t>可以用，展示的信息或多或少有些不同。</w:t>
+      </w:r>
     </w:p>
     <w:p>
       <w:pPr>
@@ -4709,6 +5032,12 @@
       </w:pPr>
     </w:p>
     <w:sectPr>
+      <w:headerReference w:type="even" r:id="rId30"/>
+      <w:headerReference w:type="default" r:id="rId31"/>
+      <w:footerReference w:type="even" r:id="rId32"/>
+      <w:footerReference w:type="default" r:id="rId33"/>
+      <w:headerReference w:type="first" r:id="rId34"/>
+      <w:footerReference w:type="first" r:id="rId35"/>
       <w:pgSz w:w="11906" w:h="16838"/>
       <w:pgMar w:top="1440" w:right="1800" w:bottom="1440" w:left="1800" w:header="851" w:footer="992" w:gutter="0"/>
       <w:cols w:space="425"/>
@@ -4737,6 +5066,36 @@
 </w:endnotes>
 </file>
 
+<file path=word/footer1.xml><?xml version="1.0" encoding="utf-8"?>
+<w:ftr xmlns:ve="http://schemas.openxmlformats.org/markup-compatibility/2006" xmlns:o="urn:schemas-microsoft-com:office:office" xmlns:r="http://schemas.openxmlformats.org/officeDocument/2006/relationships" xmlns:m="http://schemas.openxmlformats.org/officeDocument/2006/math" xmlns:v="urn:schemas-microsoft-com:vml" xmlns:wp="http://schemas.openxmlformats.org/drawingml/2006/wordprocessingDrawing" xmlns:w10="urn:schemas-microsoft-com:office:word" xmlns:w="http://schemas.openxmlformats.org/wordprocessingml/2006/main" xmlns:wne="http://schemas.microsoft.com/office/word/2006/wordml">
+  <w:p>
+    <w:pPr>
+      <w:pStyle w:val="a4"/>
+    </w:pPr>
+  </w:p>
+</w:ftr>
+</file>
+
+<file path=word/footer2.xml><?xml version="1.0" encoding="utf-8"?>
+<w:ftr xmlns:ve="http://schemas.openxmlformats.org/markup-compatibility/2006" xmlns:o="urn:schemas-microsoft-com:office:office" xmlns:r="http://schemas.openxmlformats.org/officeDocument/2006/relationships" xmlns:m="http://schemas.openxmlformats.org/officeDocument/2006/math" xmlns:v="urn:schemas-microsoft-com:vml" xmlns:wp="http://schemas.openxmlformats.org/drawingml/2006/wordprocessingDrawing" xmlns:w10="urn:schemas-microsoft-com:office:word" xmlns:w="http://schemas.openxmlformats.org/wordprocessingml/2006/main" xmlns:wne="http://schemas.microsoft.com/office/word/2006/wordml">
+  <w:p>
+    <w:pPr>
+      <w:pStyle w:val="a4"/>
+    </w:pPr>
+  </w:p>
+</w:ftr>
+</file>
+
+<file path=word/footer3.xml><?xml version="1.0" encoding="utf-8"?>
+<w:ftr xmlns:ve="http://schemas.openxmlformats.org/markup-compatibility/2006" xmlns:o="urn:schemas-microsoft-com:office:office" xmlns:r="http://schemas.openxmlformats.org/officeDocument/2006/relationships" xmlns:m="http://schemas.openxmlformats.org/officeDocument/2006/math" xmlns:v="urn:schemas-microsoft-com:vml" xmlns:wp="http://schemas.openxmlformats.org/drawingml/2006/wordprocessingDrawing" xmlns:w10="urn:schemas-microsoft-com:office:word" xmlns:w="http://schemas.openxmlformats.org/wordprocessingml/2006/main" xmlns:wne="http://schemas.microsoft.com/office/word/2006/wordml">
+  <w:p>
+    <w:pPr>
+      <w:pStyle w:val="a4"/>
+    </w:pPr>
+  </w:p>
+</w:ftr>
+</file>
+
 <file path=word/footnotes.xml><?xml version="1.0" encoding="utf-8"?>
 <w:footnotes xmlns:ve="http://schemas.openxmlformats.org/markup-compatibility/2006" xmlns:o="urn:schemas-microsoft-com:office:office" xmlns:r="http://schemas.openxmlformats.org/officeDocument/2006/relationships" xmlns:m="http://schemas.openxmlformats.org/officeDocument/2006/math" xmlns:v="urn:schemas-microsoft-com:vml" xmlns:wp="http://schemas.openxmlformats.org/drawingml/2006/wordprocessingDrawing" xmlns:w10="urn:schemas-microsoft-com:office:word" xmlns:w="http://schemas.openxmlformats.org/wordprocessingml/2006/main" xmlns:wne="http://schemas.microsoft.com/office/word/2006/wordml">
   <w:footnote w:type="separator" w:id="0">
@@ -4754,6 +5113,39 @@
     </w:p>
   </w:footnote>
 </w:footnotes>
+</file>
+
+<file path=word/header1.xml><?xml version="1.0" encoding="utf-8"?>
+<w:hdr xmlns:ve="http://schemas.openxmlformats.org/markup-compatibility/2006" xmlns:o="urn:schemas-microsoft-com:office:office" xmlns:r="http://schemas.openxmlformats.org/officeDocument/2006/relationships" xmlns:m="http://schemas.openxmlformats.org/officeDocument/2006/math" xmlns:v="urn:schemas-microsoft-com:vml" xmlns:wp="http://schemas.openxmlformats.org/drawingml/2006/wordprocessingDrawing" xmlns:w10="urn:schemas-microsoft-com:office:word" xmlns:w="http://schemas.openxmlformats.org/wordprocessingml/2006/main" xmlns:wne="http://schemas.microsoft.com/office/word/2006/wordml">
+  <w:p>
+    <w:pPr>
+      <w:pStyle w:val="a3"/>
+    </w:pPr>
+  </w:p>
+</w:hdr>
+</file>
+
+<file path=word/header2.xml><?xml version="1.0" encoding="utf-8"?>
+<w:hdr xmlns:ve="http://schemas.openxmlformats.org/markup-compatibility/2006" xmlns:o="urn:schemas-microsoft-com:office:office" xmlns:r="http://schemas.openxmlformats.org/officeDocument/2006/relationships" xmlns:m="http://schemas.openxmlformats.org/officeDocument/2006/math" xmlns:v="urn:schemas-microsoft-com:vml" xmlns:wp="http://schemas.openxmlformats.org/drawingml/2006/wordprocessingDrawing" xmlns:w10="urn:schemas-microsoft-com:office:word" xmlns:w="http://schemas.openxmlformats.org/wordprocessingml/2006/main" xmlns:wne="http://schemas.microsoft.com/office/word/2006/wordml">
+  <w:p>
+    <w:pPr>
+      <w:pStyle w:val="a3"/>
+      <w:pBdr>
+        <w:bottom w:val="none" w:sz="0" w:space="0" w:color="auto"/>
+      </w:pBdr>
+    </w:pPr>
+  </w:p>
+</w:hdr>
+</file>
+
+<file path=word/header3.xml><?xml version="1.0" encoding="utf-8"?>
+<w:hdr xmlns:ve="http://schemas.openxmlformats.org/markup-compatibility/2006" xmlns:o="urn:schemas-microsoft-com:office:office" xmlns:r="http://schemas.openxmlformats.org/officeDocument/2006/relationships" xmlns:m="http://schemas.openxmlformats.org/officeDocument/2006/math" xmlns:v="urn:schemas-microsoft-com:vml" xmlns:wp="http://schemas.openxmlformats.org/drawingml/2006/wordprocessingDrawing" xmlns:w10="urn:schemas-microsoft-com:office:word" xmlns:w="http://schemas.openxmlformats.org/wordprocessingml/2006/main" xmlns:wne="http://schemas.microsoft.com/office/word/2006/wordml">
+  <w:p>
+    <w:pPr>
+      <w:pStyle w:val="a3"/>
+    </w:pPr>
+  </w:p>
+</w:hdr>
 </file>
 
 <file path=word/numbering.xml><?xml version="1.0" encoding="utf-8"?>

</xml_diff>

<commit_message>
test git commit --amend cammand, it's just a test
</commit_message>
<xml_diff>
--- a/doc/git_doc.docx
+++ b/doc/git_doc.docx
@@ -4634,7 +4634,7 @@
     <w:p>
       <w:pPr>
         <w:rPr>
-          <w:rFonts w:ascii="Courier New" w:hAnsi="Courier New" w:cs="Courier New" w:hint="eastAsia"/>
+          <w:rFonts w:ascii="Courier New" w:hAnsi="Courier New" w:cs="Courier New"/>
           <w:b/>
         </w:rPr>
       </w:pPr>
@@ -4649,7 +4649,7 @@
     <w:p>
       <w:pPr>
         <w:rPr>
-          <w:rFonts w:ascii="Courier New" w:hAnsi="Courier New" w:cs="Courier New" w:hint="eastAsia"/>
+          <w:rFonts w:ascii="Courier New" w:hAnsi="Courier New" w:cs="Courier New"/>
         </w:rPr>
       </w:pPr>
       <w:r>
@@ -4805,7 +4805,7 @@
     <w:p>
       <w:pPr>
         <w:rPr>
-          <w:rFonts w:ascii="Courier New" w:hAnsi="Courier New" w:cs="Courier New" w:hint="eastAsia"/>
+          <w:rFonts w:ascii="Courier New" w:hAnsi="Courier New" w:cs="Courier New"/>
         </w:rPr>
       </w:pPr>
       <w:r>
@@ -4992,21 +4992,671 @@
     <w:p>
       <w:pPr>
         <w:rPr>
-          <w:rFonts w:ascii="Courier New" w:hAnsi="Courier New" w:cs="Courier New"/>
-        </w:rPr>
-      </w:pPr>
-    </w:p>
-    <w:p>
-      <w:pPr>
-        <w:rPr>
-          <w:rFonts w:ascii="Courier New" w:hAnsi="Courier New" w:cs="Courier New"/>
-        </w:rPr>
-      </w:pPr>
-    </w:p>
-    <w:p>
-      <w:pPr>
-        <w:rPr>
-          <w:rFonts w:ascii="Courier New" w:hAnsi="Courier New" w:cs="Courier New"/>
+          <w:rFonts w:ascii="Courier New" w:hAnsi="Courier New" w:cs="Courier New" w:hint="eastAsia"/>
+        </w:rPr>
+      </w:pPr>
+      <w:r>
+        <w:rPr>
+          <w:rFonts w:ascii="Courier New" w:hAnsi="Courier New" w:cs="Courier New" w:hint="eastAsia"/>
+        </w:rPr>
+        <w:t>最有意思的是</w:t>
+      </w:r>
+      <w:r>
+        <w:rPr>
+          <w:rFonts w:ascii="Courier New" w:hAnsi="Courier New" w:cs="Courier New" w:hint="eastAsia"/>
+        </w:rPr>
+        <w:t>format</w:t>
+      </w:r>
+      <w:r>
+        <w:rPr>
+          <w:rFonts w:ascii="Courier New" w:hAnsi="Courier New" w:cs="Courier New" w:hint="eastAsia"/>
+        </w:rPr>
+        <w:t>，可以定制要显示的记录格式，这样的输出便于后期编程提取分析，比如：</w:t>
+      </w:r>
+    </w:p>
+    <w:p>
+      <w:pPr>
+        <w:rPr>
+          <w:rFonts w:ascii="Courier New" w:hAnsi="Courier New" w:cs="Courier New" w:hint="eastAsia"/>
+        </w:rPr>
+      </w:pPr>
+      <w:r>
+        <w:rPr>
+          <w:rFonts w:ascii="Courier New" w:hAnsi="Courier New" w:cs="Courier New" w:hint="eastAsia"/>
+          <w:noProof/>
+        </w:rPr>
+        <w:drawing>
+          <wp:inline distT="0" distB="0" distL="0" distR="0">
+            <wp:extent cx="3855085" cy="255905"/>
+            <wp:effectExtent l="19050" t="0" r="0" b="0"/>
+            <wp:docPr id="21" name="图片 4"/>
+            <wp:cNvGraphicFramePr>
+              <a:graphicFrameLocks xmlns:a="http://schemas.openxmlformats.org/drawingml/2006/main" noChangeAspect="1"/>
+            </wp:cNvGraphicFramePr>
+            <a:graphic xmlns:a="http://schemas.openxmlformats.org/drawingml/2006/main">
+              <a:graphicData uri="http://schemas.openxmlformats.org/drawingml/2006/picture">
+                <pic:pic xmlns:pic="http://schemas.openxmlformats.org/drawingml/2006/picture">
+                  <pic:nvPicPr>
+                    <pic:cNvPr id="0" name="Picture 4"/>
+                    <pic:cNvPicPr>
+                      <a:picLocks noChangeAspect="1" noChangeArrowheads="1"/>
+                    </pic:cNvPicPr>
+                  </pic:nvPicPr>
+                  <pic:blipFill>
+                    <a:blip r:embed="rId30"/>
+                    <a:srcRect/>
+                    <a:stretch>
+                      <a:fillRect/>
+                    </a:stretch>
+                  </pic:blipFill>
+                  <pic:spPr bwMode="auto">
+                    <a:xfrm>
+                      <a:off x="0" y="0"/>
+                      <a:ext cx="3855085" cy="255905"/>
+                    </a:xfrm>
+                    <a:prstGeom prst="rect">
+                      <a:avLst/>
+                    </a:prstGeom>
+                    <a:noFill/>
+                    <a:ln w="9525">
+                      <a:noFill/>
+                      <a:miter lim="800000"/>
+                      <a:headEnd/>
+                      <a:tailEnd/>
+                    </a:ln>
+                  </pic:spPr>
+                </pic:pic>
+              </a:graphicData>
+            </a:graphic>
+          </wp:inline>
+        </w:drawing>
+      </w:r>
+    </w:p>
+    <w:p>
+      <w:pPr>
+        <w:rPr>
+          <w:rFonts w:ascii="Courier New" w:hAnsi="Courier New" w:cs="Courier New"/>
+        </w:rPr>
+      </w:pPr>
+      <w:r>
+        <w:rPr>
+          <w:rFonts w:ascii="Courier New" w:hAnsi="Courier New" w:cs="Courier New"/>
+          <w:noProof/>
+        </w:rPr>
+        <w:drawing>
+          <wp:inline distT="0" distB="0" distL="0" distR="0">
+            <wp:extent cx="2994289" cy="3218688"/>
+            <wp:effectExtent l="19050" t="0" r="0" b="0"/>
+            <wp:docPr id="23" name="图片 7"/>
+            <wp:cNvGraphicFramePr>
+              <a:graphicFrameLocks xmlns:a="http://schemas.openxmlformats.org/drawingml/2006/main" noChangeAspect="1"/>
+            </wp:cNvGraphicFramePr>
+            <a:graphic xmlns:a="http://schemas.openxmlformats.org/drawingml/2006/main">
+              <a:graphicData uri="http://schemas.openxmlformats.org/drawingml/2006/picture">
+                <pic:pic xmlns:pic="http://schemas.openxmlformats.org/drawingml/2006/picture">
+                  <pic:nvPicPr>
+                    <pic:cNvPr id="0" name="Picture 7"/>
+                    <pic:cNvPicPr>
+                      <a:picLocks noChangeAspect="1" noChangeArrowheads="1"/>
+                    </pic:cNvPicPr>
+                  </pic:nvPicPr>
+                  <pic:blipFill>
+                    <a:blip r:embed="rId31"/>
+                    <a:srcRect/>
+                    <a:stretch>
+                      <a:fillRect/>
+                    </a:stretch>
+                  </pic:blipFill>
+                  <pic:spPr bwMode="auto">
+                    <a:xfrm>
+                      <a:off x="0" y="0"/>
+                      <a:ext cx="2994128" cy="3218515"/>
+                    </a:xfrm>
+                    <a:prstGeom prst="rect">
+                      <a:avLst/>
+                    </a:prstGeom>
+                    <a:noFill/>
+                    <a:ln w="9525">
+                      <a:noFill/>
+                      <a:miter lim="800000"/>
+                      <a:headEnd/>
+                      <a:tailEnd/>
+                    </a:ln>
+                  </pic:spPr>
+                </pic:pic>
+              </a:graphicData>
+            </a:graphic>
+          </wp:inline>
+        </w:drawing>
+      </w:r>
+    </w:p>
+    <w:p>
+      <w:pPr>
+        <w:rPr>
+          <w:rFonts w:ascii="Courier New" w:hAnsi="Courier New" w:cs="Courier New"/>
+        </w:rPr>
+      </w:pPr>
+      <w:r>
+        <w:rPr>
+          <w:rFonts w:ascii="Courier New" w:hAnsi="Courier New" w:cs="Courier New"/>
+          <w:noProof/>
+        </w:rPr>
+        <w:drawing>
+          <wp:inline distT="0" distB="0" distL="0" distR="0">
+            <wp:extent cx="3204210" cy="197485"/>
+            <wp:effectExtent l="19050" t="0" r="0" b="0"/>
+            <wp:docPr id="24" name="图片 10"/>
+            <wp:cNvGraphicFramePr>
+              <a:graphicFrameLocks xmlns:a="http://schemas.openxmlformats.org/drawingml/2006/main" noChangeAspect="1"/>
+            </wp:cNvGraphicFramePr>
+            <a:graphic xmlns:a="http://schemas.openxmlformats.org/drawingml/2006/main">
+              <a:graphicData uri="http://schemas.openxmlformats.org/drawingml/2006/picture">
+                <pic:pic xmlns:pic="http://schemas.openxmlformats.org/drawingml/2006/picture">
+                  <pic:nvPicPr>
+                    <pic:cNvPr id="0" name="Picture 10"/>
+                    <pic:cNvPicPr>
+                      <a:picLocks noChangeAspect="1" noChangeArrowheads="1"/>
+                    </pic:cNvPicPr>
+                  </pic:nvPicPr>
+                  <pic:blipFill>
+                    <a:blip r:embed="rId32"/>
+                    <a:srcRect/>
+                    <a:stretch>
+                      <a:fillRect/>
+                    </a:stretch>
+                  </pic:blipFill>
+                  <pic:spPr bwMode="auto">
+                    <a:xfrm>
+                      <a:off x="0" y="0"/>
+                      <a:ext cx="3204210" cy="197485"/>
+                    </a:xfrm>
+                    <a:prstGeom prst="rect">
+                      <a:avLst/>
+                    </a:prstGeom>
+                    <a:noFill/>
+                    <a:ln w="9525">
+                      <a:noFill/>
+                      <a:miter lim="800000"/>
+                      <a:headEnd/>
+                      <a:tailEnd/>
+                    </a:ln>
+                  </pic:spPr>
+                </pic:pic>
+              </a:graphicData>
+            </a:graphic>
+          </wp:inline>
+        </w:drawing>
+      </w:r>
+    </w:p>
+    <w:p>
+      <w:pPr>
+        <w:rPr>
+          <w:rFonts w:ascii="Courier New" w:hAnsi="Courier New" w:cs="Courier New" w:hint="eastAsia"/>
+        </w:rPr>
+      </w:pPr>
+      <w:r>
+        <w:rPr>
+          <w:rFonts w:ascii="Courier New" w:hAnsi="Courier New" w:cs="Courier New"/>
+          <w:noProof/>
+        </w:rPr>
+        <w:drawing>
+          <wp:inline distT="0" distB="0" distL="0" distR="0">
+            <wp:extent cx="5128260" cy="475615"/>
+            <wp:effectExtent l="19050" t="0" r="0" b="0"/>
+            <wp:docPr id="26" name="图片 13"/>
+            <wp:cNvGraphicFramePr>
+              <a:graphicFrameLocks xmlns:a="http://schemas.openxmlformats.org/drawingml/2006/main" noChangeAspect="1"/>
+            </wp:cNvGraphicFramePr>
+            <a:graphic xmlns:a="http://schemas.openxmlformats.org/drawingml/2006/main">
+              <a:graphicData uri="http://schemas.openxmlformats.org/drawingml/2006/picture">
+                <pic:pic xmlns:pic="http://schemas.openxmlformats.org/drawingml/2006/picture">
+                  <pic:nvPicPr>
+                    <pic:cNvPr id="0" name="Picture 13"/>
+                    <pic:cNvPicPr>
+                      <a:picLocks noChangeAspect="1" noChangeArrowheads="1"/>
+                    </pic:cNvPicPr>
+                  </pic:nvPicPr>
+                  <pic:blipFill>
+                    <a:blip r:embed="rId33"/>
+                    <a:srcRect/>
+                    <a:stretch>
+                      <a:fillRect/>
+                    </a:stretch>
+                  </pic:blipFill>
+                  <pic:spPr bwMode="auto">
+                    <a:xfrm>
+                      <a:off x="0" y="0"/>
+                      <a:ext cx="5128260" cy="475615"/>
+                    </a:xfrm>
+                    <a:prstGeom prst="rect">
+                      <a:avLst/>
+                    </a:prstGeom>
+                    <a:noFill/>
+                    <a:ln w="9525">
+                      <a:noFill/>
+                      <a:miter lim="800000"/>
+                      <a:headEnd/>
+                      <a:tailEnd/>
+                    </a:ln>
+                  </pic:spPr>
+                </pic:pic>
+              </a:graphicData>
+            </a:graphic>
+          </wp:inline>
+        </w:drawing>
+      </w:r>
+    </w:p>
+    <w:p>
+      <w:pPr>
+        <w:rPr>
+          <w:rFonts w:ascii="Courier New" w:hAnsi="Courier New" w:cs="Courier New" w:hint="eastAsia"/>
+        </w:rPr>
+      </w:pPr>
+      <w:r>
+        <w:rPr>
+          <w:rFonts w:ascii="Courier New" w:hAnsi="Courier New" w:cs="Courier New" w:hint="eastAsia"/>
+        </w:rPr>
+        <w:t>注意作者和提交者的区别：</w:t>
+      </w:r>
+      <w:r>
+        <w:rPr>
+          <w:rFonts w:ascii="Courier New" w:hAnsi="Courier New" w:cs="Courier New" w:hint="eastAsia"/>
+        </w:rPr>
+        <w:t>作者指的是实际作出修改的人，提交者指的是最后将此工作成果提交到仓库的人。所以，当你为某个项目发布补丁，然后某个核心成员将你的补丁并入项目时，你就是作者，而那个核心成员就是提交者</w:t>
+      </w:r>
+    </w:p>
+    <w:p>
+      <w:pPr>
+        <w:rPr>
+          <w:rFonts w:ascii="Courier New" w:hAnsi="Courier New" w:cs="Courier New" w:hint="eastAsia"/>
+        </w:rPr>
+      </w:pPr>
+    </w:p>
+    <w:p>
+      <w:pPr>
+        <w:rPr>
+          <w:rFonts w:ascii="Courier New" w:hAnsi="Courier New" w:cs="Courier New" w:hint="eastAsia"/>
+          <w:b/>
+        </w:rPr>
+      </w:pPr>
+      <w:r>
+        <w:rPr>
+          <w:rFonts w:ascii="Courier New" w:hAnsi="Courier New" w:cs="Courier New" w:hint="eastAsia"/>
+          <w:b/>
+        </w:rPr>
+        <w:t>限制输入长度</w:t>
+      </w:r>
+    </w:p>
+    <w:p>
+      <w:pPr>
+        <w:rPr>
+          <w:rFonts w:ascii="Courier New" w:hAnsi="Courier New" w:cs="Courier New" w:hint="eastAsia"/>
+        </w:rPr>
+      </w:pPr>
+      <w:r>
+        <w:rPr>
+          <w:rFonts w:ascii="Courier New" w:hAnsi="Courier New" w:cs="Courier New" w:hint="eastAsia"/>
+        </w:rPr>
+        <w:t>除了定制输出格式的选项之外，</w:t>
+      </w:r>
+      <w:r>
+        <w:rPr>
+          <w:rFonts w:ascii="Courier New" w:hAnsi="Courier New" w:cs="Courier New" w:hint="eastAsia"/>
+        </w:rPr>
+        <w:t>git log</w:t>
+      </w:r>
+      <w:r>
+        <w:rPr>
+          <w:rFonts w:ascii="Courier New" w:hAnsi="Courier New" w:cs="Courier New" w:hint="eastAsia"/>
+        </w:rPr>
+        <w:t>还有许多非常实用的限制长度的选项，比如只输出最近的</w:t>
+      </w:r>
+      <w:r>
+        <w:rPr>
+          <w:rFonts w:ascii="Courier New" w:hAnsi="Courier New" w:cs="Courier New" w:hint="eastAsia"/>
+        </w:rPr>
+        <w:t>n</w:t>
+      </w:r>
+      <w:r>
+        <w:rPr>
+          <w:rFonts w:ascii="Courier New" w:hAnsi="Courier New" w:cs="Courier New" w:hint="eastAsia"/>
+        </w:rPr>
+        <w:t>次提交</w:t>
+      </w:r>
+      <w:r>
+        <w:rPr>
+          <w:rFonts w:ascii="Courier New" w:hAnsi="Courier New" w:cs="Courier New" w:hint="eastAsia"/>
+        </w:rPr>
+        <w:t>-&lt;n&gt;</w:t>
+      </w:r>
+      <w:r>
+        <w:rPr>
+          <w:rFonts w:ascii="Courier New" w:hAnsi="Courier New" w:cs="Courier New" w:hint="eastAsia"/>
+        </w:rPr>
+        <w:t>的写法</w:t>
+      </w:r>
+    </w:p>
+    <w:p>
+      <w:pPr>
+        <w:rPr>
+          <w:rFonts w:ascii="Courier New" w:hAnsi="Courier New" w:cs="Courier New" w:hint="eastAsia"/>
+        </w:rPr>
+      </w:pPr>
+      <w:r>
+        <w:rPr>
+          <w:rFonts w:ascii="Courier New" w:hAnsi="Courier New" w:cs="Courier New" w:hint="eastAsia"/>
+        </w:rPr>
+        <w:t>另外，还有按照时间作限制的选项，比如</w:t>
+      </w:r>
+      <w:r>
+        <w:rPr>
+          <w:rFonts w:ascii="Courier New" w:hAnsi="Courier New" w:cs="Courier New"/>
+        </w:rPr>
+        <w:t>—</w:t>
+      </w:r>
+      <w:r>
+        <w:rPr>
+          <w:rFonts w:ascii="Courier New" w:hAnsi="Courier New" w:cs="Courier New" w:hint="eastAsia"/>
+        </w:rPr>
+        <w:t>since</w:t>
+      </w:r>
+      <w:r>
+        <w:rPr>
+          <w:rFonts w:ascii="Courier New" w:hAnsi="Courier New" w:cs="Courier New" w:hint="eastAsia"/>
+        </w:rPr>
+        <w:t>和</w:t>
+      </w:r>
+      <w:r>
+        <w:rPr>
+          <w:rFonts w:ascii="Courier New" w:hAnsi="Courier New" w:cs="Courier New"/>
+        </w:rPr>
+        <w:t>—</w:t>
+      </w:r>
+      <w:r>
+        <w:rPr>
+          <w:rFonts w:ascii="Courier New" w:hAnsi="Courier New" w:cs="Courier New" w:hint="eastAsia"/>
+        </w:rPr>
+        <w:t>until</w:t>
+      </w:r>
+      <w:r>
+        <w:rPr>
+          <w:rFonts w:ascii="Courier New" w:hAnsi="Courier New" w:cs="Courier New" w:hint="eastAsia"/>
+        </w:rPr>
+        <w:t>，下面的命令列出所有最近两周内的提交。</w:t>
+      </w:r>
+    </w:p>
+    <w:p>
+      <w:pPr>
+        <w:rPr>
+          <w:rFonts w:ascii="Courier New" w:hAnsi="Courier New" w:cs="Courier New" w:hint="eastAsia"/>
+        </w:rPr>
+      </w:pPr>
+      <w:r>
+        <w:rPr>
+          <w:rFonts w:ascii="Courier New" w:hAnsi="Courier New" w:cs="Courier New" w:hint="eastAsia"/>
+          <w:noProof/>
+        </w:rPr>
+        <w:drawing>
+          <wp:inline distT="0" distB="0" distL="0" distR="0">
+            <wp:extent cx="1851025" cy="226695"/>
+            <wp:effectExtent l="19050" t="0" r="0" b="0"/>
+            <wp:docPr id="27" name="图片 16"/>
+            <wp:cNvGraphicFramePr>
+              <a:graphicFrameLocks xmlns:a="http://schemas.openxmlformats.org/drawingml/2006/main" noChangeAspect="1"/>
+            </wp:cNvGraphicFramePr>
+            <a:graphic xmlns:a="http://schemas.openxmlformats.org/drawingml/2006/main">
+              <a:graphicData uri="http://schemas.openxmlformats.org/drawingml/2006/picture">
+                <pic:pic xmlns:pic="http://schemas.openxmlformats.org/drawingml/2006/picture">
+                  <pic:nvPicPr>
+                    <pic:cNvPr id="0" name="Picture 16"/>
+                    <pic:cNvPicPr>
+                      <a:picLocks noChangeAspect="1" noChangeArrowheads="1"/>
+                    </pic:cNvPicPr>
+                  </pic:nvPicPr>
+                  <pic:blipFill>
+                    <a:blip r:embed="rId34"/>
+                    <a:srcRect/>
+                    <a:stretch>
+                      <a:fillRect/>
+                    </a:stretch>
+                  </pic:blipFill>
+                  <pic:spPr bwMode="auto">
+                    <a:xfrm>
+                      <a:off x="0" y="0"/>
+                      <a:ext cx="1851025" cy="226695"/>
+                    </a:xfrm>
+                    <a:prstGeom prst="rect">
+                      <a:avLst/>
+                    </a:prstGeom>
+                    <a:noFill/>
+                    <a:ln w="9525">
+                      <a:noFill/>
+                      <a:miter lim="800000"/>
+                      <a:headEnd/>
+                      <a:tailEnd/>
+                    </a:ln>
+                  </pic:spPr>
+                </pic:pic>
+              </a:graphicData>
+            </a:graphic>
+          </wp:inline>
+        </w:drawing>
+      </w:r>
+    </w:p>
+    <w:p>
+      <w:pPr>
+        <w:rPr>
+          <w:rFonts w:ascii="Courier New" w:hAnsi="Courier New" w:cs="Courier New" w:hint="eastAsia"/>
+        </w:rPr>
+      </w:pPr>
+      <w:r>
+        <w:rPr>
+          <w:rFonts w:ascii="Courier New" w:hAnsi="Courier New" w:cs="Courier New" w:hint="eastAsia"/>
+        </w:rPr>
+        <w:t>还可以给出各种时间格式，比如说具体的某一天（</w:t>
+      </w:r>
+      <w:r>
+        <w:rPr>
+          <w:rFonts w:ascii="Courier New" w:hAnsi="Courier New" w:cs="Courier New"/>
+        </w:rPr>
+        <w:t>”</w:t>
+      </w:r>
+      <w:r>
+        <w:rPr>
+          <w:rFonts w:ascii="Courier New" w:hAnsi="Courier New" w:cs="Courier New" w:hint="eastAsia"/>
+        </w:rPr>
+        <w:t>2008-01-15</w:t>
+      </w:r>
+      <w:r>
+        <w:rPr>
+          <w:rFonts w:ascii="Courier New" w:hAnsi="Courier New" w:cs="Courier New"/>
+        </w:rPr>
+        <w:t>”</w:t>
+      </w:r>
+      <w:r>
+        <w:rPr>
+          <w:rFonts w:ascii="Courier New" w:hAnsi="Courier New" w:cs="Courier New" w:hint="eastAsia"/>
+        </w:rPr>
+        <w:t>），或者是多久以前（</w:t>
+      </w:r>
+      <w:r>
+        <w:rPr>
+          <w:rFonts w:ascii="Courier New" w:hAnsi="Courier New" w:cs="Courier New"/>
+        </w:rPr>
+        <w:t>”</w:t>
+      </w:r>
+      <w:r>
+        <w:rPr>
+          <w:rFonts w:ascii="Courier New" w:hAnsi="Courier New" w:cs="Courier New" w:hint="eastAsia"/>
+        </w:rPr>
+        <w:t>2 years 1 day 3 minutes ago</w:t>
+      </w:r>
+      <w:r>
+        <w:rPr>
+          <w:rFonts w:ascii="Courier New" w:hAnsi="Courier New" w:cs="Courier New"/>
+        </w:rPr>
+        <w:t>”</w:t>
+      </w:r>
+      <w:r>
+        <w:rPr>
+          <w:rFonts w:ascii="Courier New" w:hAnsi="Courier New" w:cs="Courier New" w:hint="eastAsia"/>
+        </w:rPr>
+        <w:t>）</w:t>
+      </w:r>
+    </w:p>
+    <w:p>
+      <w:pPr>
+        <w:rPr>
+          <w:rFonts w:ascii="Courier New" w:hAnsi="Courier New" w:cs="Courier New" w:hint="eastAsia"/>
+          <w:b/>
+        </w:rPr>
+      </w:pPr>
+      <w:r>
+        <w:rPr>
+          <w:rFonts w:ascii="Courier New" w:hAnsi="Courier New" w:cs="Courier New" w:hint="eastAsia"/>
+          <w:b/>
+        </w:rPr>
+        <w:lastRenderedPageBreak/>
+        <w:t>撤销操作</w:t>
+      </w:r>
+    </w:p>
+    <w:p>
+      <w:pPr>
+        <w:rPr>
+          <w:rFonts w:ascii="Courier New" w:hAnsi="Courier New" w:cs="Courier New" w:hint="eastAsia"/>
+        </w:rPr>
+      </w:pPr>
+      <w:r>
+        <w:rPr>
+          <w:rFonts w:ascii="Courier New" w:hAnsi="Courier New" w:cs="Courier New" w:hint="eastAsia"/>
+        </w:rPr>
+        <w:t>有</w:t>
+      </w:r>
+      <w:r>
+        <w:rPr>
+          <w:rFonts w:ascii="Courier New" w:hAnsi="Courier New" w:cs="Courier New" w:hint="eastAsia"/>
+        </w:rPr>
+        <w:t>时候我们提交完了才发现漏掉了几个文件没有加，或者提交信息写错了。想要撤销刚才的提交操作，可以用</w:t>
+      </w:r>
+      <w:r>
+        <w:rPr>
+          <w:rFonts w:ascii="Courier New" w:hAnsi="Courier New" w:cs="Courier New" w:hint="eastAsia"/>
+        </w:rPr>
+        <w:t>-amend</w:t>
+      </w:r>
+      <w:r>
+        <w:rPr>
+          <w:rFonts w:ascii="Courier New" w:hAnsi="Courier New" w:cs="Courier New" w:hint="eastAsia"/>
+        </w:rPr>
+        <w:t>选项重新提交</w:t>
+      </w:r>
+    </w:p>
+    <w:p>
+      <w:pPr>
+        <w:rPr>
+          <w:rFonts w:ascii="Courier New" w:hAnsi="Courier New" w:cs="Courier New" w:hint="eastAsia"/>
+        </w:rPr>
+      </w:pPr>
+      <w:r>
+        <w:rPr>
+          <w:rFonts w:ascii="Courier New" w:hAnsi="Courier New" w:cs="Courier New" w:hint="eastAsia"/>
+        </w:rPr>
+        <w:t>git commit --amend</w:t>
+      </w:r>
+    </w:p>
+    <w:p>
+      <w:pPr>
+        <w:rPr>
+          <w:rFonts w:ascii="Courier New" w:hAnsi="Courier New" w:cs="Courier New" w:hint="eastAsia"/>
+        </w:rPr>
+      </w:pPr>
+      <w:r>
+        <w:rPr>
+          <w:rFonts w:ascii="Courier New" w:hAnsi="Courier New" w:cs="Courier New" w:hint="eastAsia"/>
+        </w:rPr>
+        <w:t>此命令将使用当前的暂存区域快照提交</w:t>
+      </w:r>
+      <w:r>
+        <w:rPr>
+          <w:rFonts w:ascii="Courier New" w:hAnsi="Courier New" w:cs="Courier New" w:hint="eastAsia"/>
+        </w:rPr>
+        <w:t>。如果刚才提交没有作任何改动，直接运行此命令的话，相当于有机会重新编辑提交说明，但将要提交的文件快照和之前的一样。</w:t>
+      </w:r>
+    </w:p>
+    <w:p>
+      <w:pPr>
+        <w:rPr>
+          <w:rFonts w:ascii="Courier New" w:hAnsi="Courier New" w:cs="Courier New" w:hint="eastAsia"/>
+        </w:rPr>
+      </w:pPr>
+    </w:p>
+    <w:p>
+      <w:pPr>
+        <w:rPr>
+          <w:rFonts w:ascii="Courier New" w:hAnsi="Courier New" w:cs="Courier New" w:hint="eastAsia"/>
+        </w:rPr>
+      </w:pPr>
+    </w:p>
+    <w:p>
+      <w:pPr>
+        <w:rPr>
+          <w:rFonts w:ascii="Courier New" w:hAnsi="Courier New" w:cs="Courier New" w:hint="eastAsia"/>
+        </w:rPr>
+      </w:pPr>
+    </w:p>
+    <w:p>
+      <w:pPr>
+        <w:rPr>
+          <w:rFonts w:ascii="Courier New" w:hAnsi="Courier New" w:cs="Courier New" w:hint="eastAsia"/>
+        </w:rPr>
+      </w:pPr>
+    </w:p>
+    <w:p>
+      <w:pPr>
+        <w:rPr>
+          <w:rFonts w:ascii="Courier New" w:hAnsi="Courier New" w:cs="Courier New" w:hint="eastAsia"/>
+        </w:rPr>
+      </w:pPr>
+    </w:p>
+    <w:p>
+      <w:pPr>
+        <w:rPr>
+          <w:rFonts w:ascii="Courier New" w:hAnsi="Courier New" w:cs="Courier New" w:hint="eastAsia"/>
+        </w:rPr>
+      </w:pPr>
+    </w:p>
+    <w:p>
+      <w:pPr>
+        <w:rPr>
+          <w:rFonts w:ascii="Courier New" w:hAnsi="Courier New" w:cs="Courier New" w:hint="eastAsia"/>
+        </w:rPr>
+      </w:pPr>
+    </w:p>
+    <w:p>
+      <w:pPr>
+        <w:rPr>
+          <w:rFonts w:ascii="Courier New" w:hAnsi="Courier New" w:cs="Courier New" w:hint="eastAsia"/>
+        </w:rPr>
+      </w:pPr>
+    </w:p>
+    <w:p>
+      <w:pPr>
+        <w:rPr>
+          <w:rFonts w:ascii="Courier New" w:hAnsi="Courier New" w:cs="Courier New" w:hint="eastAsia"/>
+        </w:rPr>
+      </w:pPr>
+    </w:p>
+    <w:p>
+      <w:pPr>
+        <w:rPr>
+          <w:rFonts w:ascii="Courier New" w:hAnsi="Courier New" w:cs="Courier New" w:hint="eastAsia"/>
+        </w:rPr>
+      </w:pPr>
+    </w:p>
+    <w:p>
+      <w:pPr>
+        <w:rPr>
+          <w:rFonts w:ascii="Courier New" w:hAnsi="Courier New" w:cs="Courier New" w:hint="eastAsia"/>
         </w:rPr>
       </w:pPr>
     </w:p>
@@ -5032,12 +5682,7 @@
       </w:pPr>
     </w:p>
     <w:sectPr>
-      <w:headerReference w:type="even" r:id="rId30"/>
-      <w:headerReference w:type="default" r:id="rId31"/>
-      <w:footerReference w:type="even" r:id="rId32"/>
-      <w:footerReference w:type="default" r:id="rId33"/>
-      <w:headerReference w:type="first" r:id="rId34"/>
-      <w:footerReference w:type="first" r:id="rId35"/>
+      <w:headerReference w:type="default" r:id="rId35"/>
       <w:pgSz w:w="11906" w:h="16838"/>
       <w:pgMar w:top="1440" w:right="1800" w:bottom="1440" w:left="1800" w:header="851" w:footer="992" w:gutter="0"/>
       <w:cols w:space="425"/>
@@ -5066,36 +5711,6 @@
 </w:endnotes>
 </file>
 
-<file path=word/footer1.xml><?xml version="1.0" encoding="utf-8"?>
-<w:ftr xmlns:ve="http://schemas.openxmlformats.org/markup-compatibility/2006" xmlns:o="urn:schemas-microsoft-com:office:office" xmlns:r="http://schemas.openxmlformats.org/officeDocument/2006/relationships" xmlns:m="http://schemas.openxmlformats.org/officeDocument/2006/math" xmlns:v="urn:schemas-microsoft-com:vml" xmlns:wp="http://schemas.openxmlformats.org/drawingml/2006/wordprocessingDrawing" xmlns:w10="urn:schemas-microsoft-com:office:word" xmlns:w="http://schemas.openxmlformats.org/wordprocessingml/2006/main" xmlns:wne="http://schemas.microsoft.com/office/word/2006/wordml">
-  <w:p>
-    <w:pPr>
-      <w:pStyle w:val="a4"/>
-    </w:pPr>
-  </w:p>
-</w:ftr>
-</file>
-
-<file path=word/footer2.xml><?xml version="1.0" encoding="utf-8"?>
-<w:ftr xmlns:ve="http://schemas.openxmlformats.org/markup-compatibility/2006" xmlns:o="urn:schemas-microsoft-com:office:office" xmlns:r="http://schemas.openxmlformats.org/officeDocument/2006/relationships" xmlns:m="http://schemas.openxmlformats.org/officeDocument/2006/math" xmlns:v="urn:schemas-microsoft-com:vml" xmlns:wp="http://schemas.openxmlformats.org/drawingml/2006/wordprocessingDrawing" xmlns:w10="urn:schemas-microsoft-com:office:word" xmlns:w="http://schemas.openxmlformats.org/wordprocessingml/2006/main" xmlns:wne="http://schemas.microsoft.com/office/word/2006/wordml">
-  <w:p>
-    <w:pPr>
-      <w:pStyle w:val="a4"/>
-    </w:pPr>
-  </w:p>
-</w:ftr>
-</file>
-
-<file path=word/footer3.xml><?xml version="1.0" encoding="utf-8"?>
-<w:ftr xmlns:ve="http://schemas.openxmlformats.org/markup-compatibility/2006" xmlns:o="urn:schemas-microsoft-com:office:office" xmlns:r="http://schemas.openxmlformats.org/officeDocument/2006/relationships" xmlns:m="http://schemas.openxmlformats.org/officeDocument/2006/math" xmlns:v="urn:schemas-microsoft-com:vml" xmlns:wp="http://schemas.openxmlformats.org/drawingml/2006/wordprocessingDrawing" xmlns:w10="urn:schemas-microsoft-com:office:word" xmlns:w="http://schemas.openxmlformats.org/wordprocessingml/2006/main" xmlns:wne="http://schemas.microsoft.com/office/word/2006/wordml">
-  <w:p>
-    <w:pPr>
-      <w:pStyle w:val="a4"/>
-    </w:pPr>
-  </w:p>
-</w:ftr>
-</file>
-
 <file path=word/footnotes.xml><?xml version="1.0" encoding="utf-8"?>
 <w:footnotes xmlns:ve="http://schemas.openxmlformats.org/markup-compatibility/2006" xmlns:o="urn:schemas-microsoft-com:office:office" xmlns:r="http://schemas.openxmlformats.org/officeDocument/2006/relationships" xmlns:m="http://schemas.openxmlformats.org/officeDocument/2006/math" xmlns:v="urn:schemas-microsoft-com:vml" xmlns:wp="http://schemas.openxmlformats.org/drawingml/2006/wordprocessingDrawing" xmlns:w10="urn:schemas-microsoft-com:office:word" xmlns:w="http://schemas.openxmlformats.org/wordprocessingml/2006/main" xmlns:wne="http://schemas.microsoft.com/office/word/2006/wordml">
   <w:footnote w:type="separator" w:id="0">
@@ -5120,29 +5735,9 @@
   <w:p>
     <w:pPr>
       <w:pStyle w:val="a3"/>
-    </w:pPr>
-  </w:p>
-</w:hdr>
-</file>
-
-<file path=word/header2.xml><?xml version="1.0" encoding="utf-8"?>
-<w:hdr xmlns:ve="http://schemas.openxmlformats.org/markup-compatibility/2006" xmlns:o="urn:schemas-microsoft-com:office:office" xmlns:r="http://schemas.openxmlformats.org/officeDocument/2006/relationships" xmlns:m="http://schemas.openxmlformats.org/officeDocument/2006/math" xmlns:v="urn:schemas-microsoft-com:vml" xmlns:wp="http://schemas.openxmlformats.org/drawingml/2006/wordprocessingDrawing" xmlns:w10="urn:schemas-microsoft-com:office:word" xmlns:w="http://schemas.openxmlformats.org/wordprocessingml/2006/main" xmlns:wne="http://schemas.microsoft.com/office/word/2006/wordml">
-  <w:p>
-    <w:pPr>
-      <w:pStyle w:val="a3"/>
       <w:pBdr>
         <w:bottom w:val="none" w:sz="0" w:space="0" w:color="auto"/>
       </w:pBdr>
-    </w:pPr>
-  </w:p>
-</w:hdr>
-</file>
-
-<file path=word/header3.xml><?xml version="1.0" encoding="utf-8"?>
-<w:hdr xmlns:ve="http://schemas.openxmlformats.org/markup-compatibility/2006" xmlns:o="urn:schemas-microsoft-com:office:office" xmlns:r="http://schemas.openxmlformats.org/officeDocument/2006/relationships" xmlns:m="http://schemas.openxmlformats.org/officeDocument/2006/math" xmlns:v="urn:schemas-microsoft-com:vml" xmlns:wp="http://schemas.openxmlformats.org/drawingml/2006/wordprocessingDrawing" xmlns:w10="urn:schemas-microsoft-com:office:word" xmlns:w="http://schemas.openxmlformats.org/wordprocessingml/2006/main" xmlns:wne="http://schemas.microsoft.com/office/word/2006/wordml">
-  <w:p>
-    <w:pPr>
-      <w:pStyle w:val="a3"/>
     </w:pPr>
   </w:p>
 </w:hdr>

</xml_diff>

<commit_message>
direction commit git remote
</commit_message>
<xml_diff>
--- a/doc/git_doc.docx
+++ b/doc/git_doc.docx
@@ -6597,7 +6597,7 @@
     <w:p>
       <w:pPr>
         <w:rPr>
-          <w:rFonts w:ascii="Courier New" w:hAnsi="Courier New" w:cs="Courier New" w:hint="eastAsia"/>
+          <w:rFonts w:ascii="Courier New" w:hAnsi="Courier New" w:cs="Courier New"/>
         </w:rPr>
       </w:pPr>
       <w:r>
@@ -6655,7 +6655,7 @@
     <w:p>
       <w:pPr>
         <w:rPr>
-          <w:rFonts w:ascii="Courier New" w:hAnsi="Courier New" w:cs="Courier New" w:hint="eastAsia"/>
+          <w:rFonts w:ascii="Courier New" w:hAnsi="Courier New" w:cs="Courier New"/>
         </w:rPr>
       </w:pPr>
       <w:r>
@@ -6668,7 +6668,7 @@
     <w:p>
       <w:pPr>
         <w:rPr>
-          <w:rFonts w:ascii="Courier New" w:hAnsi="Courier New" w:cs="Courier New" w:hint="eastAsia"/>
+          <w:rFonts w:ascii="Courier New" w:hAnsi="Courier New" w:cs="Courier New"/>
         </w:rPr>
       </w:pPr>
       <w:r>
@@ -6773,14 +6773,14 @@
     <w:p>
       <w:pPr>
         <w:rPr>
-          <w:rFonts w:ascii="Courier New" w:hAnsi="Courier New" w:cs="Courier New" w:hint="eastAsia"/>
-        </w:rPr>
-      </w:pPr>
-    </w:p>
-    <w:p>
-      <w:pPr>
-        <w:rPr>
-          <w:rFonts w:ascii="Courier New" w:hAnsi="Courier New" w:cs="Courier New" w:hint="eastAsia"/>
+          <w:rFonts w:ascii="Courier New" w:hAnsi="Courier New" w:cs="Courier New"/>
+        </w:rPr>
+      </w:pPr>
+    </w:p>
+    <w:p>
+      <w:pPr>
+        <w:rPr>
+          <w:rFonts w:ascii="Courier New" w:hAnsi="Courier New" w:cs="Courier New"/>
           <w:b/>
         </w:rPr>
       </w:pPr>
@@ -6795,7 +6795,7 @@
     <w:p>
       <w:pPr>
         <w:rPr>
-          <w:rFonts w:ascii="Courier New" w:hAnsi="Courier New" w:cs="Courier New" w:hint="eastAsia"/>
+          <w:rFonts w:ascii="Courier New" w:hAnsi="Courier New" w:cs="Courier New"/>
         </w:rPr>
       </w:pPr>
       <w:r>
@@ -6808,7 +6808,7 @@
     <w:p>
       <w:pPr>
         <w:rPr>
-          <w:rFonts w:ascii="Courier New" w:hAnsi="Courier New" w:cs="Courier New" w:hint="eastAsia"/>
+          <w:rFonts w:ascii="Courier New" w:hAnsi="Courier New" w:cs="Courier New"/>
         </w:rPr>
       </w:pPr>
       <w:r>
@@ -6833,7 +6833,7 @@
     <w:p>
       <w:pPr>
         <w:rPr>
-          <w:rFonts w:ascii="Courier New" w:hAnsi="Courier New" w:cs="Courier New" w:hint="eastAsia"/>
+          <w:rFonts w:ascii="Courier New" w:hAnsi="Courier New" w:cs="Courier New"/>
         </w:rPr>
       </w:pPr>
       <w:r>
@@ -6861,130 +6861,998 @@
           <w:rFonts w:ascii="Courier New" w:hAnsi="Courier New" w:cs="Courier New" w:hint="eastAsia"/>
         </w:rPr>
       </w:pPr>
-    </w:p>
-    <w:p>
-      <w:pPr>
-        <w:rPr>
-          <w:rFonts w:ascii="Courier New" w:hAnsi="Courier New" w:cs="Courier New" w:hint="eastAsia"/>
-        </w:rPr>
-      </w:pPr>
-    </w:p>
-    <w:p>
-      <w:pPr>
-        <w:rPr>
-          <w:rFonts w:ascii="Courier New" w:hAnsi="Courier New" w:cs="Courier New"/>
-        </w:rPr>
-      </w:pPr>
-    </w:p>
-    <w:p>
-      <w:pPr>
-        <w:rPr>
-          <w:rFonts w:ascii="Courier New" w:hAnsi="Courier New" w:cs="Courier New" w:hint="eastAsia"/>
-        </w:rPr>
-      </w:pPr>
-    </w:p>
-    <w:p>
-      <w:pPr>
-        <w:rPr>
-          <w:rFonts w:ascii="Courier New" w:hAnsi="Courier New" w:cs="Courier New" w:hint="eastAsia"/>
-        </w:rPr>
-      </w:pPr>
-    </w:p>
-    <w:p>
-      <w:pPr>
-        <w:rPr>
-          <w:rFonts w:ascii="Courier New" w:hAnsi="Courier New" w:cs="Courier New" w:hint="eastAsia"/>
-        </w:rPr>
-      </w:pPr>
-    </w:p>
-    <w:p>
-      <w:pPr>
-        <w:rPr>
-          <w:rFonts w:ascii="Courier New" w:hAnsi="Courier New" w:cs="Courier New" w:hint="eastAsia"/>
-        </w:rPr>
-      </w:pPr>
-    </w:p>
-    <w:p>
-      <w:pPr>
-        <w:rPr>
-          <w:rFonts w:ascii="Courier New" w:hAnsi="Courier New" w:cs="Courier New" w:hint="eastAsia"/>
-        </w:rPr>
-      </w:pPr>
-    </w:p>
-    <w:p>
-      <w:pPr>
-        <w:rPr>
-          <w:rFonts w:ascii="Courier New" w:hAnsi="Courier New" w:cs="Courier New" w:hint="eastAsia"/>
-        </w:rPr>
-      </w:pPr>
-    </w:p>
-    <w:p>
-      <w:pPr>
-        <w:rPr>
-          <w:rFonts w:ascii="Courier New" w:hAnsi="Courier New" w:cs="Courier New" w:hint="eastAsia"/>
-        </w:rPr>
-      </w:pPr>
-    </w:p>
-    <w:p>
-      <w:pPr>
-        <w:rPr>
-          <w:rFonts w:ascii="Courier New" w:hAnsi="Courier New" w:cs="Courier New" w:hint="eastAsia"/>
-        </w:rPr>
-      </w:pPr>
-    </w:p>
-    <w:p>
-      <w:pPr>
-        <w:rPr>
-          <w:rFonts w:ascii="Courier New" w:hAnsi="Courier New" w:cs="Courier New" w:hint="eastAsia"/>
-        </w:rPr>
-      </w:pPr>
-    </w:p>
-    <w:p>
-      <w:pPr>
-        <w:rPr>
-          <w:rFonts w:ascii="Courier New" w:hAnsi="Courier New" w:cs="Courier New" w:hint="eastAsia"/>
-        </w:rPr>
-      </w:pPr>
-    </w:p>
-    <w:p>
-      <w:pPr>
-        <w:rPr>
-          <w:rFonts w:ascii="Courier New" w:hAnsi="Courier New" w:cs="Courier New" w:hint="eastAsia"/>
-        </w:rPr>
-      </w:pPr>
-    </w:p>
-    <w:p>
-      <w:pPr>
-        <w:rPr>
-          <w:rFonts w:ascii="Courier New" w:hAnsi="Courier New" w:cs="Courier New" w:hint="eastAsia"/>
-        </w:rPr>
-      </w:pPr>
-    </w:p>
-    <w:p>
-      <w:pPr>
-        <w:rPr>
-          <w:rFonts w:ascii="Courier New" w:hAnsi="Courier New" w:cs="Courier New" w:hint="eastAsia"/>
-        </w:rPr>
-      </w:pPr>
-    </w:p>
-    <w:p>
-      <w:pPr>
-        <w:rPr>
-          <w:rFonts w:ascii="Courier New" w:hAnsi="Courier New" w:cs="Courier New" w:hint="eastAsia"/>
-        </w:rPr>
-      </w:pPr>
-    </w:p>
-    <w:p>
-      <w:pPr>
-        <w:rPr>
-          <w:rFonts w:ascii="Courier New" w:hAnsi="Courier New" w:cs="Courier New" w:hint="eastAsia"/>
-        </w:rPr>
-      </w:pPr>
-    </w:p>
-    <w:p>
-      <w:pPr>
-        <w:rPr>
-          <w:rFonts w:ascii="Courier New" w:hAnsi="Courier New" w:cs="Courier New" w:hint="eastAsia"/>
+      <w:r>
+        <w:rPr>
+          <w:rFonts w:ascii="Courier New" w:hAnsi="Courier New" w:cs="Courier New" w:hint="eastAsia"/>
+        </w:rPr>
+        <w:t>如果设置了某个分支用于跟踪某个远程分支，可以使用</w:t>
+      </w:r>
+      <w:r>
+        <w:rPr>
+          <w:rFonts w:ascii="Courier New" w:hAnsi="Courier New" w:cs="Courier New" w:hint="eastAsia"/>
+        </w:rPr>
+        <w:t>git pull</w:t>
+      </w:r>
+      <w:r>
+        <w:rPr>
+          <w:rFonts w:ascii="Courier New" w:hAnsi="Courier New" w:cs="Courier New" w:hint="eastAsia"/>
+        </w:rPr>
+        <w:t>命令自动抓取数据下来，然后将远程分支自动合并到本地仓库中当前分值</w:t>
+      </w:r>
+      <w:r>
+        <w:rPr>
+          <w:rFonts w:ascii="Courier New" w:hAnsi="Courier New" w:cs="Courier New" w:hint="eastAsia"/>
+        </w:rPr>
+        <w:t>。实际上，默认情况下</w:t>
+      </w:r>
+      <w:r>
+        <w:rPr>
+          <w:rFonts w:ascii="Courier New" w:hAnsi="Courier New" w:cs="Courier New" w:hint="eastAsia"/>
+        </w:rPr>
+        <w:t>git clone</w:t>
+      </w:r>
+      <w:r>
+        <w:rPr>
+          <w:rFonts w:ascii="Courier New" w:hAnsi="Courier New" w:cs="Courier New" w:hint="eastAsia"/>
+        </w:rPr>
+        <w:t>命令本质上就是自动创建了本地的</w:t>
+      </w:r>
+      <w:r>
+        <w:rPr>
+          <w:rFonts w:ascii="Courier New" w:hAnsi="Courier New" w:cs="Courier New" w:hint="eastAsia"/>
+        </w:rPr>
+        <w:t>master</w:t>
+      </w:r>
+      <w:r>
+        <w:rPr>
+          <w:rFonts w:ascii="Courier New" w:hAnsi="Courier New" w:cs="Courier New" w:hint="eastAsia"/>
+        </w:rPr>
+        <w:t>分支用于跟踪远程仓库中的</w:t>
+      </w:r>
+      <w:r>
+        <w:rPr>
+          <w:rFonts w:ascii="Courier New" w:hAnsi="Courier New" w:cs="Courier New" w:hint="eastAsia"/>
+        </w:rPr>
+        <w:t>master</w:t>
+      </w:r>
+      <w:r>
+        <w:rPr>
+          <w:rFonts w:ascii="Courier New" w:hAnsi="Courier New" w:cs="Courier New" w:hint="eastAsia"/>
+        </w:rPr>
+        <w:t>分支（假设远程仓库中确实有</w:t>
+      </w:r>
+      <w:r>
+        <w:rPr>
+          <w:rFonts w:ascii="Courier New" w:hAnsi="Courier New" w:cs="Courier New" w:hint="eastAsia"/>
+        </w:rPr>
+        <w:t>master</w:t>
+      </w:r>
+      <w:r>
+        <w:rPr>
+          <w:rFonts w:ascii="Courier New" w:hAnsi="Courier New" w:cs="Courier New" w:hint="eastAsia"/>
+        </w:rPr>
+        <w:t>分支）</w:t>
+      </w:r>
+      <w:r>
+        <w:rPr>
+          <w:rFonts w:ascii="Courier New" w:hAnsi="Courier New" w:cs="Courier New" w:hint="eastAsia"/>
+        </w:rPr>
+        <w:t>。所以我们一般运行</w:t>
+      </w:r>
+      <w:r>
+        <w:rPr>
+          <w:rFonts w:ascii="Courier New" w:hAnsi="Courier New" w:cs="Courier New" w:hint="eastAsia"/>
+        </w:rPr>
+        <w:t>git pull</w:t>
+      </w:r>
+      <w:r>
+        <w:rPr>
+          <w:rFonts w:ascii="Courier New" w:hAnsi="Courier New" w:cs="Courier New" w:hint="eastAsia"/>
+        </w:rPr>
+        <w:t>，目的都是要从原始克隆的远程仓库中抓取数据后，合并到工作目录中的当前分支</w:t>
+      </w:r>
+    </w:p>
+    <w:p>
+      <w:pPr>
+        <w:rPr>
+          <w:rFonts w:ascii="Courier New" w:hAnsi="Courier New" w:cs="Courier New"/>
+        </w:rPr>
+      </w:pPr>
+    </w:p>
+    <w:p>
+      <w:pPr>
+        <w:rPr>
+          <w:rFonts w:ascii="Courier New" w:hAnsi="Courier New" w:cs="Courier New" w:hint="eastAsia"/>
+          <w:b/>
+        </w:rPr>
+      </w:pPr>
+      <w:r>
+        <w:rPr>
+          <w:rFonts w:ascii="Courier New" w:hAnsi="Courier New" w:cs="Courier New" w:hint="eastAsia"/>
+          <w:b/>
+        </w:rPr>
+        <w:t>推送数据到远程仓库</w:t>
+      </w:r>
+    </w:p>
+    <w:p>
+      <w:pPr>
+        <w:rPr>
+          <w:rFonts w:ascii="Courier New" w:hAnsi="Courier New" w:cs="Courier New" w:hint="eastAsia"/>
+        </w:rPr>
+      </w:pPr>
+      <w:r>
+        <w:rPr>
+          <w:rFonts w:ascii="Courier New" w:hAnsi="Courier New" w:cs="Courier New"/>
+        </w:rPr>
+        <w:t>git push [</w:t>
+      </w:r>
+      <w:r>
+        <w:rPr>
+          <w:rFonts w:ascii="Courier New" w:hAnsi="Courier New" w:cs="Courier New" w:hint="eastAsia"/>
+        </w:rPr>
+        <w:t>remate-name</w:t>
+      </w:r>
+      <w:r>
+        <w:rPr>
+          <w:rFonts w:ascii="Courier New" w:hAnsi="Courier New" w:cs="Courier New"/>
+        </w:rPr>
+        <w:t>]</w:t>
+      </w:r>
+      <w:r>
+        <w:rPr>
+          <w:rFonts w:ascii="Courier New" w:hAnsi="Courier New" w:cs="Courier New" w:hint="eastAsia"/>
+        </w:rPr>
+        <w:t xml:space="preserve"> [branch-name]</w:t>
+      </w:r>
+    </w:p>
+    <w:p>
+      <w:pPr>
+        <w:rPr>
+          <w:rFonts w:ascii="Courier New" w:hAnsi="Courier New" w:cs="Courier New" w:hint="eastAsia"/>
+        </w:rPr>
+      </w:pPr>
+      <w:r>
+        <w:rPr>
+          <w:rFonts w:ascii="Courier New" w:hAnsi="Courier New" w:cs="Courier New" w:hint="eastAsia"/>
+        </w:rPr>
+        <w:lastRenderedPageBreak/>
+        <w:t>如果要把本地的</w:t>
+      </w:r>
+      <w:r>
+        <w:rPr>
+          <w:rFonts w:ascii="Courier New" w:hAnsi="Courier New" w:cs="Courier New" w:hint="eastAsia"/>
+        </w:rPr>
+        <w:t>master</w:t>
+      </w:r>
+      <w:r>
+        <w:rPr>
+          <w:rFonts w:ascii="Courier New" w:hAnsi="Courier New" w:cs="Courier New" w:hint="eastAsia"/>
+        </w:rPr>
+        <w:t>分支推送到</w:t>
+      </w:r>
+      <w:r>
+        <w:rPr>
+          <w:rFonts w:ascii="Courier New" w:hAnsi="Courier New" w:cs="Courier New" w:hint="eastAsia"/>
+        </w:rPr>
+        <w:t>origin</w:t>
+      </w:r>
+      <w:r>
+        <w:rPr>
+          <w:rFonts w:ascii="Courier New" w:hAnsi="Courier New" w:cs="Courier New" w:hint="eastAsia"/>
+        </w:rPr>
+        <w:t>服务器上（再次说明，克隆操作会自动使用默认的</w:t>
+      </w:r>
+      <w:r>
+        <w:rPr>
+          <w:rFonts w:ascii="Courier New" w:hAnsi="Courier New" w:cs="Courier New" w:hint="eastAsia"/>
+        </w:rPr>
+        <w:t>master</w:t>
+      </w:r>
+      <w:r>
+        <w:rPr>
+          <w:rFonts w:ascii="Courier New" w:hAnsi="Courier New" w:cs="Courier New" w:hint="eastAsia"/>
+        </w:rPr>
+        <w:t>和</w:t>
+      </w:r>
+      <w:r>
+        <w:rPr>
+          <w:rFonts w:ascii="Courier New" w:hAnsi="Courier New" w:cs="Courier New" w:hint="eastAsia"/>
+        </w:rPr>
+        <w:t>origin</w:t>
+      </w:r>
+      <w:r>
+        <w:rPr>
+          <w:rFonts w:ascii="Courier New" w:hAnsi="Courier New" w:cs="Courier New" w:hint="eastAsia"/>
+        </w:rPr>
+        <w:t>名字），可以运行下面的命令：</w:t>
+      </w:r>
+    </w:p>
+    <w:p>
+      <w:pPr>
+        <w:rPr>
+          <w:rFonts w:ascii="Courier New" w:hAnsi="Courier New" w:cs="Courier New"/>
+        </w:rPr>
+      </w:pPr>
+      <w:r>
+        <w:rPr>
+          <w:rFonts w:ascii="Courier New" w:hAnsi="Courier New" w:cs="Courier New"/>
+        </w:rPr>
+        <w:t>git push origin master</w:t>
+      </w:r>
+    </w:p>
+    <w:p>
+      <w:pPr>
+        <w:rPr>
+          <w:rFonts w:ascii="Courier New" w:hAnsi="Courier New" w:cs="Courier New" w:hint="eastAsia"/>
+        </w:rPr>
+      </w:pPr>
+      <w:r>
+        <w:rPr>
+          <w:rFonts w:ascii="Courier New" w:hAnsi="Courier New" w:cs="Courier New" w:hint="eastAsia"/>
+        </w:rPr>
+        <w:t>只有在所克隆的服务器上有写权限，且同一时刻没有其他人在推数据，这条命令才会如期完成任务。如果在你推送数据前，已经有其他人推送了若干更新，那你的推送操作就会被驳回。你必须先把他们的更新抓取到本地，合并到自己的项目中，然后才可以再次推送。</w:t>
+      </w:r>
+    </w:p>
+    <w:p>
+      <w:pPr>
+        <w:rPr>
+          <w:rFonts w:ascii="Courier New" w:hAnsi="Courier New" w:cs="Courier New"/>
+        </w:rPr>
+      </w:pPr>
+      <w:r>
+        <w:rPr>
+          <w:rFonts w:ascii="Courier New" w:hAnsi="Courier New" w:cs="Courier New"/>
+          <w:noProof/>
+        </w:rPr>
+        <w:drawing>
+          <wp:inline distT="0" distB="0" distL="0" distR="0">
+            <wp:extent cx="3255010" cy="226695"/>
+            <wp:effectExtent l="19050" t="0" r="2540" b="0"/>
+            <wp:docPr id="41" name="图片 1"/>
+            <wp:cNvGraphicFramePr>
+              <a:graphicFrameLocks xmlns:a="http://schemas.openxmlformats.org/drawingml/2006/main" noChangeAspect="1"/>
+            </wp:cNvGraphicFramePr>
+            <a:graphic xmlns:a="http://schemas.openxmlformats.org/drawingml/2006/main">
+              <a:graphicData uri="http://schemas.openxmlformats.org/drawingml/2006/picture">
+                <pic:pic xmlns:pic="http://schemas.openxmlformats.org/drawingml/2006/picture">
+                  <pic:nvPicPr>
+                    <pic:cNvPr id="0" name="Picture 1"/>
+                    <pic:cNvPicPr>
+                      <a:picLocks noChangeAspect="1" noChangeArrowheads="1"/>
+                    </pic:cNvPicPr>
+                  </pic:nvPicPr>
+                  <pic:blipFill>
+                    <a:blip r:embed="rId45"/>
+                    <a:srcRect/>
+                    <a:stretch>
+                      <a:fillRect/>
+                    </a:stretch>
+                  </pic:blipFill>
+                  <pic:spPr bwMode="auto">
+                    <a:xfrm>
+                      <a:off x="0" y="0"/>
+                      <a:ext cx="3255010" cy="226695"/>
+                    </a:xfrm>
+                    <a:prstGeom prst="rect">
+                      <a:avLst/>
+                    </a:prstGeom>
+                    <a:noFill/>
+                    <a:ln w="9525">
+                      <a:noFill/>
+                      <a:miter lim="800000"/>
+                      <a:headEnd/>
+                      <a:tailEnd/>
+                    </a:ln>
+                  </pic:spPr>
+                </pic:pic>
+              </a:graphicData>
+            </a:graphic>
+          </wp:inline>
+        </w:drawing>
+      </w:r>
+    </w:p>
+    <w:p>
+      <w:pPr>
+        <w:rPr>
+          <w:rFonts w:ascii="Courier New" w:hAnsi="Courier New" w:cs="Courier New" w:hint="eastAsia"/>
+        </w:rPr>
+      </w:pPr>
+      <w:r>
+        <w:rPr>
+          <w:rFonts w:ascii="Courier New" w:hAnsi="Courier New" w:cs="Courier New" w:hint="eastAsia"/>
+        </w:rPr>
+        <w:t>比如上面一条命令，如果远程分支没有</w:t>
+      </w:r>
+      <w:r>
+        <w:rPr>
+          <w:rFonts w:ascii="Courier New" w:hAnsi="Courier New" w:cs="Courier New" w:hint="eastAsia"/>
+        </w:rPr>
+        <w:t>test</w:t>
+      </w:r>
+      <w:r>
+        <w:rPr>
+          <w:rFonts w:ascii="Courier New" w:hAnsi="Courier New" w:cs="Courier New" w:hint="eastAsia"/>
+        </w:rPr>
+        <w:t>分支，则会创建一个</w:t>
+      </w:r>
+      <w:r>
+        <w:rPr>
+          <w:rFonts w:ascii="Courier New" w:hAnsi="Courier New" w:cs="Courier New" w:hint="eastAsia"/>
+        </w:rPr>
+        <w:t>test</w:t>
+      </w:r>
+      <w:r>
+        <w:rPr>
+          <w:rFonts w:ascii="Courier New" w:hAnsi="Courier New" w:cs="Courier New" w:hint="eastAsia"/>
+        </w:rPr>
+        <w:t>分支</w:t>
+      </w:r>
+    </w:p>
+    <w:p>
+      <w:pPr>
+        <w:rPr>
+          <w:rFonts w:ascii="Courier New" w:hAnsi="Courier New" w:cs="Courier New" w:hint="eastAsia"/>
+        </w:rPr>
+      </w:pPr>
+    </w:p>
+    <w:p>
+      <w:pPr>
+        <w:rPr>
+          <w:rFonts w:ascii="Courier New" w:hAnsi="Courier New" w:cs="Courier New" w:hint="eastAsia"/>
+        </w:rPr>
+      </w:pPr>
+      <w:r>
+        <w:rPr>
+          <w:rFonts w:ascii="Courier New" w:hAnsi="Courier New" w:cs="Courier New" w:hint="eastAsia"/>
+        </w:rPr>
+        <w:t>如果远程推送的远程分支不存在，同时本地分支也没有推送的这个分支的名字：</w:t>
+      </w:r>
+    </w:p>
+    <w:p>
+      <w:pPr>
+        <w:rPr>
+          <w:rFonts w:ascii="Courier New" w:hAnsi="Courier New" w:cs="Courier New" w:hint="eastAsia"/>
+        </w:rPr>
+      </w:pPr>
+      <w:r>
+        <w:rPr>
+          <w:rFonts w:ascii="Courier New" w:hAnsi="Courier New" w:cs="Courier New"/>
+          <w:noProof/>
+        </w:rPr>
+        <w:drawing>
+          <wp:inline distT="0" distB="0" distL="0" distR="0">
+            <wp:extent cx="5274310" cy="462565"/>
+            <wp:effectExtent l="19050" t="0" r="2540" b="0"/>
+            <wp:docPr id="46" name="图片 16"/>
+            <wp:cNvGraphicFramePr>
+              <a:graphicFrameLocks xmlns:a="http://schemas.openxmlformats.org/drawingml/2006/main" noChangeAspect="1"/>
+            </wp:cNvGraphicFramePr>
+            <a:graphic xmlns:a="http://schemas.openxmlformats.org/drawingml/2006/main">
+              <a:graphicData uri="http://schemas.openxmlformats.org/drawingml/2006/picture">
+                <pic:pic xmlns:pic="http://schemas.openxmlformats.org/drawingml/2006/picture">
+                  <pic:nvPicPr>
+                    <pic:cNvPr id="0" name="Picture 16"/>
+                    <pic:cNvPicPr>
+                      <a:picLocks noChangeAspect="1" noChangeArrowheads="1"/>
+                    </pic:cNvPicPr>
+                  </pic:nvPicPr>
+                  <pic:blipFill>
+                    <a:blip r:embed="rId46"/>
+                    <a:srcRect/>
+                    <a:stretch>
+                      <a:fillRect/>
+                    </a:stretch>
+                  </pic:blipFill>
+                  <pic:spPr bwMode="auto">
+                    <a:xfrm>
+                      <a:off x="0" y="0"/>
+                      <a:ext cx="5274310" cy="462565"/>
+                    </a:xfrm>
+                    <a:prstGeom prst="rect">
+                      <a:avLst/>
+                    </a:prstGeom>
+                    <a:noFill/>
+                    <a:ln w="9525">
+                      <a:noFill/>
+                      <a:miter lim="800000"/>
+                      <a:headEnd/>
+                      <a:tailEnd/>
+                    </a:ln>
+                  </pic:spPr>
+                </pic:pic>
+              </a:graphicData>
+            </a:graphic>
+          </wp:inline>
+        </w:drawing>
+      </w:r>
+    </w:p>
+    <w:p>
+      <w:pPr>
+        <w:rPr>
+          <w:rFonts w:ascii="Courier New" w:hAnsi="Courier New" w:cs="Courier New"/>
+        </w:rPr>
+      </w:pPr>
+      <w:r>
+        <w:rPr>
+          <w:rFonts w:ascii="Courier New" w:hAnsi="Courier New" w:cs="Courier New" w:hint="eastAsia"/>
+        </w:rPr>
+        <w:t>它会告诉你当前推送的分支和本地的分支无法匹配</w:t>
+      </w:r>
+    </w:p>
+    <w:p>
+      <w:pPr>
+        <w:rPr>
+          <w:rFonts w:ascii="Courier New" w:hAnsi="Courier New" w:cs="Courier New"/>
+        </w:rPr>
+      </w:pPr>
+    </w:p>
+    <w:p>
+      <w:pPr>
+        <w:rPr>
+          <w:rFonts w:ascii="Courier New" w:hAnsi="Courier New" w:cs="Courier New" w:hint="eastAsia"/>
+          <w:b/>
+        </w:rPr>
+      </w:pPr>
+      <w:r>
+        <w:rPr>
+          <w:rFonts w:ascii="Courier New" w:hAnsi="Courier New" w:cs="Courier New" w:hint="eastAsia"/>
+          <w:b/>
+        </w:rPr>
+        <w:t>查看远程仓库信息</w:t>
+      </w:r>
+    </w:p>
+    <w:p>
+      <w:pPr>
+        <w:rPr>
+          <w:rFonts w:ascii="Courier New" w:hAnsi="Courier New" w:cs="Courier New"/>
+        </w:rPr>
+      </w:pPr>
+      <w:r>
+        <w:rPr>
+          <w:rFonts w:ascii="Courier New" w:hAnsi="Courier New" w:cs="Courier New" w:hint="eastAsia"/>
+        </w:rPr>
+        <w:t>可以通过</w:t>
+      </w:r>
+      <w:r>
+        <w:rPr>
+          <w:rFonts w:ascii="Courier New" w:hAnsi="Courier New" w:cs="Courier New" w:hint="eastAsia"/>
+        </w:rPr>
+        <w:t>git remote show [remote-name]</w:t>
+      </w:r>
+      <w:r>
+        <w:rPr>
+          <w:rFonts w:ascii="Courier New" w:hAnsi="Courier New" w:cs="Courier New" w:hint="eastAsia"/>
+        </w:rPr>
+        <w:t>查看某个远程仓库的详细信息，比如要看所克隆的</w:t>
+      </w:r>
+      <w:r>
+        <w:rPr>
+          <w:rFonts w:ascii="Courier New" w:hAnsi="Courier New" w:cs="Courier New" w:hint="eastAsia"/>
+        </w:rPr>
+        <w:t>origin</w:t>
+      </w:r>
+      <w:r>
+        <w:rPr>
+          <w:rFonts w:ascii="Courier New" w:hAnsi="Courier New" w:cs="Courier New" w:hint="eastAsia"/>
+        </w:rPr>
+        <w:t>仓库，可以运行</w:t>
+      </w:r>
+    </w:p>
+    <w:p>
+      <w:pPr>
+        <w:rPr>
+          <w:rFonts w:ascii="Courier New" w:hAnsi="Courier New" w:cs="Courier New"/>
+        </w:rPr>
+      </w:pPr>
+      <w:r>
+        <w:rPr>
+          <w:rFonts w:ascii="Courier New" w:hAnsi="Courier New" w:cs="Courier New"/>
+          <w:noProof/>
+        </w:rPr>
+        <w:drawing>
+          <wp:inline distT="0" distB="0" distL="0" distR="0">
+            <wp:extent cx="3935730" cy="1741170"/>
+            <wp:effectExtent l="19050" t="0" r="7620" b="0"/>
+            <wp:docPr id="42" name="图片 4"/>
+            <wp:cNvGraphicFramePr>
+              <a:graphicFrameLocks xmlns:a="http://schemas.openxmlformats.org/drawingml/2006/main" noChangeAspect="1"/>
+            </wp:cNvGraphicFramePr>
+            <a:graphic xmlns:a="http://schemas.openxmlformats.org/drawingml/2006/main">
+              <a:graphicData uri="http://schemas.openxmlformats.org/drawingml/2006/picture">
+                <pic:pic xmlns:pic="http://schemas.openxmlformats.org/drawingml/2006/picture">
+                  <pic:nvPicPr>
+                    <pic:cNvPr id="0" name="Picture 4"/>
+                    <pic:cNvPicPr>
+                      <a:picLocks noChangeAspect="1" noChangeArrowheads="1"/>
+                    </pic:cNvPicPr>
+                  </pic:nvPicPr>
+                  <pic:blipFill>
+                    <a:blip r:embed="rId47"/>
+                    <a:srcRect/>
+                    <a:stretch>
+                      <a:fillRect/>
+                    </a:stretch>
+                  </pic:blipFill>
+                  <pic:spPr bwMode="auto">
+                    <a:xfrm>
+                      <a:off x="0" y="0"/>
+                      <a:ext cx="3935730" cy="1741170"/>
+                    </a:xfrm>
+                    <a:prstGeom prst="rect">
+                      <a:avLst/>
+                    </a:prstGeom>
+                    <a:noFill/>
+                    <a:ln w="9525">
+                      <a:noFill/>
+                      <a:miter lim="800000"/>
+                      <a:headEnd/>
+                      <a:tailEnd/>
+                    </a:ln>
+                  </pic:spPr>
+                </pic:pic>
+              </a:graphicData>
+            </a:graphic>
+          </wp:inline>
+        </w:drawing>
+      </w:r>
+    </w:p>
+    <w:p>
+      <w:pPr>
+        <w:rPr>
+          <w:rFonts w:ascii="Courier New" w:hAnsi="Courier New" w:cs="Courier New" w:hint="eastAsia"/>
+        </w:rPr>
+      </w:pPr>
+      <w:r>
+        <w:rPr>
+          <w:rFonts w:ascii="Courier New" w:hAnsi="Courier New" w:cs="Courier New" w:hint="eastAsia"/>
+        </w:rPr>
+        <w:t>它所显示的是远程分支：</w:t>
+      </w:r>
+    </w:p>
+    <w:p>
+      <w:pPr>
+        <w:rPr>
+          <w:rFonts w:ascii="Courier New" w:hAnsi="Courier New" w:cs="Courier New" w:hint="eastAsia"/>
+        </w:rPr>
+      </w:pPr>
+      <w:r>
+        <w:rPr>
+          <w:rFonts w:ascii="Courier New" w:hAnsi="Courier New" w:cs="Courier New" w:hint="eastAsia"/>
+          <w:noProof/>
+        </w:rPr>
+        <w:drawing>
+          <wp:inline distT="0" distB="0" distL="0" distR="0">
+            <wp:extent cx="4001135" cy="2077720"/>
+            <wp:effectExtent l="19050" t="0" r="0" b="0"/>
+            <wp:docPr id="47" name="图片 19"/>
+            <wp:cNvGraphicFramePr>
+              <a:graphicFrameLocks xmlns:a="http://schemas.openxmlformats.org/drawingml/2006/main" noChangeAspect="1"/>
+            </wp:cNvGraphicFramePr>
+            <a:graphic xmlns:a="http://schemas.openxmlformats.org/drawingml/2006/main">
+              <a:graphicData uri="http://schemas.openxmlformats.org/drawingml/2006/picture">
+                <pic:pic xmlns:pic="http://schemas.openxmlformats.org/drawingml/2006/picture">
+                  <pic:nvPicPr>
+                    <pic:cNvPr id="0" name="Picture 19"/>
+                    <pic:cNvPicPr>
+                      <a:picLocks noChangeAspect="1" noChangeArrowheads="1"/>
+                    </pic:cNvPicPr>
+                  </pic:nvPicPr>
+                  <pic:blipFill>
+                    <a:blip r:embed="rId48"/>
+                    <a:srcRect/>
+                    <a:stretch>
+                      <a:fillRect/>
+                    </a:stretch>
+                  </pic:blipFill>
+                  <pic:spPr bwMode="auto">
+                    <a:xfrm>
+                      <a:off x="0" y="0"/>
+                      <a:ext cx="4001135" cy="2077720"/>
+                    </a:xfrm>
+                    <a:prstGeom prst="rect">
+                      <a:avLst/>
+                    </a:prstGeom>
+                    <a:noFill/>
+                    <a:ln w="9525">
+                      <a:noFill/>
+                      <a:miter lim="800000"/>
+                      <a:headEnd/>
+                      <a:tailEnd/>
+                    </a:ln>
+                  </pic:spPr>
+                </pic:pic>
+              </a:graphicData>
+            </a:graphic>
+          </wp:inline>
+        </w:drawing>
+      </w:r>
+    </w:p>
+    <w:p>
+      <w:pPr>
+        <w:rPr>
+          <w:rFonts w:ascii="Courier New" w:hAnsi="Courier New" w:cs="Courier New"/>
+        </w:rPr>
+      </w:pPr>
+    </w:p>
+    <w:p>
+      <w:pPr>
+        <w:rPr>
+          <w:rFonts w:ascii="Courier New" w:hAnsi="Courier New" w:cs="Courier New" w:hint="eastAsia"/>
+          <w:b/>
+        </w:rPr>
+      </w:pPr>
+      <w:r>
+        <w:rPr>
+          <w:rFonts w:ascii="Courier New" w:hAnsi="Courier New" w:cs="Courier New" w:hint="eastAsia"/>
+          <w:b/>
+        </w:rPr>
+        <w:t>远程仓库的删除和重命名</w:t>
+      </w:r>
+    </w:p>
+    <w:p>
+      <w:pPr>
+        <w:rPr>
+          <w:rFonts w:ascii="Courier New" w:hAnsi="Courier New" w:cs="Courier New"/>
+        </w:rPr>
+      </w:pPr>
+      <w:r>
+        <w:rPr>
+          <w:rFonts w:ascii="Courier New" w:hAnsi="Courier New" w:cs="Courier New" w:hint="eastAsia"/>
+        </w:rPr>
+        <w:t>在新版的</w:t>
+      </w:r>
+      <w:r>
+        <w:rPr>
+          <w:rFonts w:ascii="Courier New" w:hAnsi="Courier New" w:cs="Courier New" w:hint="eastAsia"/>
+        </w:rPr>
+        <w:t>git</w:t>
+      </w:r>
+      <w:r>
+        <w:rPr>
+          <w:rFonts w:ascii="Courier New" w:hAnsi="Courier New" w:cs="Courier New" w:hint="eastAsia"/>
+        </w:rPr>
+        <w:t>中可以用</w:t>
+      </w:r>
+      <w:r>
+        <w:rPr>
+          <w:rFonts w:ascii="Courier New" w:hAnsi="Courier New" w:cs="Courier New" w:hint="eastAsia"/>
+        </w:rPr>
+        <w:t>git remote rename</w:t>
+      </w:r>
+      <w:r>
+        <w:rPr>
+          <w:rFonts w:ascii="Courier New" w:hAnsi="Courier New" w:cs="Courier New" w:hint="eastAsia"/>
+        </w:rPr>
+        <w:t>命令修改某个远程仓库在本地的简称，</w:t>
+      </w:r>
+    </w:p>
+    <w:p>
+      <w:pPr>
+        <w:rPr>
+          <w:rFonts w:ascii="Courier New" w:hAnsi="Courier New" w:cs="Courier New"/>
+        </w:rPr>
+      </w:pPr>
+      <w:r>
+        <w:rPr>
+          <w:rFonts w:ascii="Courier New" w:hAnsi="Courier New" w:cs="Courier New"/>
+          <w:noProof/>
+        </w:rPr>
+        <w:lastRenderedPageBreak/>
+        <w:drawing>
+          <wp:inline distT="0" distB="0" distL="0" distR="0">
+            <wp:extent cx="3343275" cy="1426210"/>
+            <wp:effectExtent l="19050" t="0" r="9525" b="0"/>
+            <wp:docPr id="43" name="图片 7"/>
+            <wp:cNvGraphicFramePr>
+              <a:graphicFrameLocks xmlns:a="http://schemas.openxmlformats.org/drawingml/2006/main" noChangeAspect="1"/>
+            </wp:cNvGraphicFramePr>
+            <a:graphic xmlns:a="http://schemas.openxmlformats.org/drawingml/2006/main">
+              <a:graphicData uri="http://schemas.openxmlformats.org/drawingml/2006/picture">
+                <pic:pic xmlns:pic="http://schemas.openxmlformats.org/drawingml/2006/picture">
+                  <pic:nvPicPr>
+                    <pic:cNvPr id="0" name="Picture 7"/>
+                    <pic:cNvPicPr>
+                      <a:picLocks noChangeAspect="1" noChangeArrowheads="1"/>
+                    </pic:cNvPicPr>
+                  </pic:nvPicPr>
+                  <pic:blipFill>
+                    <a:blip r:embed="rId49"/>
+                    <a:srcRect/>
+                    <a:stretch>
+                      <a:fillRect/>
+                    </a:stretch>
+                  </pic:blipFill>
+                  <pic:spPr bwMode="auto">
+                    <a:xfrm>
+                      <a:off x="0" y="0"/>
+                      <a:ext cx="3343275" cy="1426210"/>
+                    </a:xfrm>
+                    <a:prstGeom prst="rect">
+                      <a:avLst/>
+                    </a:prstGeom>
+                    <a:noFill/>
+                    <a:ln w="9525">
+                      <a:noFill/>
+                      <a:miter lim="800000"/>
+                      <a:headEnd/>
+                      <a:tailEnd/>
+                    </a:ln>
+                  </pic:spPr>
+                </pic:pic>
+              </a:graphicData>
+            </a:graphic>
+          </wp:inline>
+        </w:drawing>
+      </w:r>
+    </w:p>
+    <w:p>
+      <w:pPr>
+        <w:rPr>
+          <w:rFonts w:ascii="Courier New" w:hAnsi="Courier New" w:cs="Courier New" w:hint="eastAsia"/>
+        </w:rPr>
+      </w:pPr>
+      <w:r>
+        <w:rPr>
+          <w:rFonts w:ascii="Courier New" w:hAnsi="Courier New" w:cs="Courier New" w:hint="eastAsia"/>
+        </w:rPr>
+        <w:t>注意：对远程仓库的重命名，也会使对应的分支名称发生变化，原来的</w:t>
+      </w:r>
+      <w:r>
+        <w:rPr>
+          <w:rFonts w:ascii="Courier New" w:hAnsi="Courier New" w:cs="Courier New" w:hint="eastAsia"/>
+        </w:rPr>
+        <w:t>t/master</w:t>
+      </w:r>
+      <w:r>
+        <w:rPr>
+          <w:rFonts w:ascii="Courier New" w:hAnsi="Courier New" w:cs="Courier New" w:hint="eastAsia"/>
+        </w:rPr>
+        <w:t>现在变为了</w:t>
+      </w:r>
+      <w:r>
+        <w:rPr>
+          <w:rFonts w:ascii="Courier New" w:hAnsi="Courier New" w:cs="Courier New" w:hint="eastAsia"/>
+        </w:rPr>
+        <w:t>pb/master</w:t>
+      </w:r>
+    </w:p>
+    <w:p>
+      <w:pPr>
+        <w:rPr>
+          <w:rFonts w:ascii="Courier New" w:hAnsi="Courier New" w:cs="Courier New" w:hint="eastAsia"/>
+        </w:rPr>
+      </w:pPr>
+      <w:r>
+        <w:rPr>
+          <w:rFonts w:ascii="Courier New" w:hAnsi="Courier New" w:cs="Courier New" w:hint="eastAsia"/>
+        </w:rPr>
+        <w:t>碰到远程参股服务区迁移，或者原来的克隆镜像不再使用，又或者某个参与者</w:t>
+      </w:r>
+      <w:r>
+        <w:rPr>
+          <w:rFonts w:ascii="Courier New" w:hAnsi="Courier New" w:cs="Courier New" w:hint="eastAsia"/>
+        </w:rPr>
+        <w:t>不再贡献代码，那么需要移除对应的远程仓库，可以运行</w:t>
+      </w:r>
+      <w:r>
+        <w:rPr>
+          <w:rFonts w:ascii="Courier New" w:hAnsi="Courier New" w:cs="Courier New" w:hint="eastAsia"/>
+        </w:rPr>
+        <w:t>git remote rm</w:t>
+      </w:r>
+      <w:r>
+        <w:rPr>
+          <w:rFonts w:ascii="Courier New" w:hAnsi="Courier New" w:cs="Courier New" w:hint="eastAsia"/>
+        </w:rPr>
+        <w:t>命令</w:t>
+      </w:r>
+      <w:r>
+        <w:rPr>
+          <w:rFonts w:ascii="Courier New" w:hAnsi="Courier New" w:cs="Courier New" w:hint="eastAsia"/>
+        </w:rPr>
+        <w:t>：</w:t>
+      </w:r>
+    </w:p>
+    <w:p>
+      <w:pPr>
+        <w:rPr>
+          <w:rFonts w:ascii="Courier New" w:hAnsi="Courier New" w:cs="Courier New" w:hint="eastAsia"/>
+        </w:rPr>
+      </w:pPr>
+      <w:r>
+        <w:rPr>
+          <w:rFonts w:ascii="Courier New" w:hAnsi="Courier New" w:cs="Courier New" w:hint="eastAsia"/>
+          <w:noProof/>
+        </w:rPr>
+        <w:drawing>
+          <wp:inline distT="0" distB="0" distL="0" distR="0">
+            <wp:extent cx="2933700" cy="1316990"/>
+            <wp:effectExtent l="19050" t="0" r="0" b="0"/>
+            <wp:docPr id="44" name="图片 10"/>
+            <wp:cNvGraphicFramePr>
+              <a:graphicFrameLocks xmlns:a="http://schemas.openxmlformats.org/drawingml/2006/main" noChangeAspect="1"/>
+            </wp:cNvGraphicFramePr>
+            <a:graphic xmlns:a="http://schemas.openxmlformats.org/drawingml/2006/main">
+              <a:graphicData uri="http://schemas.openxmlformats.org/drawingml/2006/picture">
+                <pic:pic xmlns:pic="http://schemas.openxmlformats.org/drawingml/2006/picture">
+                  <pic:nvPicPr>
+                    <pic:cNvPr id="0" name="Picture 10"/>
+                    <pic:cNvPicPr>
+                      <a:picLocks noChangeAspect="1" noChangeArrowheads="1"/>
+                    </pic:cNvPicPr>
+                  </pic:nvPicPr>
+                  <pic:blipFill>
+                    <a:blip r:embed="rId50"/>
+                    <a:srcRect/>
+                    <a:stretch>
+                      <a:fillRect/>
+                    </a:stretch>
+                  </pic:blipFill>
+                  <pic:spPr bwMode="auto">
+                    <a:xfrm>
+                      <a:off x="0" y="0"/>
+                      <a:ext cx="2933700" cy="1316990"/>
+                    </a:xfrm>
+                    <a:prstGeom prst="rect">
+                      <a:avLst/>
+                    </a:prstGeom>
+                    <a:noFill/>
+                    <a:ln w="9525">
+                      <a:noFill/>
+                      <a:miter lim="800000"/>
+                      <a:headEnd/>
+                      <a:tailEnd/>
+                    </a:ln>
+                  </pic:spPr>
+                </pic:pic>
+              </a:graphicData>
+            </a:graphic>
+          </wp:inline>
+        </w:drawing>
+      </w:r>
+    </w:p>
+    <w:p>
+      <w:pPr>
+        <w:rPr>
+          <w:rFonts w:ascii="Courier New" w:hAnsi="Courier New" w:cs="Courier New" w:hint="eastAsia"/>
+        </w:rPr>
+      </w:pPr>
+      <w:r>
+        <w:rPr>
+          <w:rFonts w:ascii="Courier New" w:hAnsi="Courier New" w:cs="Courier New" w:hint="eastAsia"/>
+        </w:rPr>
+        <w:t>删除远程分支：</w:t>
+      </w:r>
+    </w:p>
+    <w:p>
+      <w:pPr>
+        <w:rPr>
+          <w:rFonts w:ascii="Courier New" w:hAnsi="Courier New" w:cs="Courier New"/>
+        </w:rPr>
+      </w:pPr>
+      <w:r>
+        <w:rPr>
+          <w:rFonts w:ascii="Courier New" w:hAnsi="Courier New" w:cs="Courier New"/>
+          <w:noProof/>
+        </w:rPr>
+        <w:drawing>
+          <wp:inline distT="0" distB="0" distL="0" distR="0">
+            <wp:extent cx="3255010" cy="482600"/>
+            <wp:effectExtent l="19050" t="0" r="2540" b="0"/>
+            <wp:docPr id="45" name="图片 13"/>
+            <wp:cNvGraphicFramePr>
+              <a:graphicFrameLocks xmlns:a="http://schemas.openxmlformats.org/drawingml/2006/main" noChangeAspect="1"/>
+            </wp:cNvGraphicFramePr>
+            <a:graphic xmlns:a="http://schemas.openxmlformats.org/drawingml/2006/main">
+              <a:graphicData uri="http://schemas.openxmlformats.org/drawingml/2006/picture">
+                <pic:pic xmlns:pic="http://schemas.openxmlformats.org/drawingml/2006/picture">
+                  <pic:nvPicPr>
+                    <pic:cNvPr id="0" name="Picture 13"/>
+                    <pic:cNvPicPr>
+                      <a:picLocks noChangeAspect="1" noChangeArrowheads="1"/>
+                    </pic:cNvPicPr>
+                  </pic:nvPicPr>
+                  <pic:blipFill>
+                    <a:blip r:embed="rId51"/>
+                    <a:srcRect/>
+                    <a:stretch>
+                      <a:fillRect/>
+                    </a:stretch>
+                  </pic:blipFill>
+                  <pic:spPr bwMode="auto">
+                    <a:xfrm>
+                      <a:off x="0" y="0"/>
+                      <a:ext cx="3255010" cy="482600"/>
+                    </a:xfrm>
+                    <a:prstGeom prst="rect">
+                      <a:avLst/>
+                    </a:prstGeom>
+                    <a:noFill/>
+                    <a:ln w="9525">
+                      <a:noFill/>
+                      <a:miter lim="800000"/>
+                      <a:headEnd/>
+                      <a:tailEnd/>
+                    </a:ln>
+                  </pic:spPr>
+                </pic:pic>
+              </a:graphicData>
+            </a:graphic>
+          </wp:inline>
+        </w:drawing>
+      </w:r>
+    </w:p>
+    <w:p>
+      <w:pPr>
+        <w:rPr>
+          <w:rFonts w:ascii="Courier New" w:hAnsi="Courier New" w:cs="Courier New" w:hint="eastAsia"/>
+        </w:rPr>
+      </w:pPr>
+      <w:r>
+        <w:rPr>
+          <w:rFonts w:ascii="Courier New" w:hAnsi="Courier New" w:cs="Courier New" w:hint="eastAsia"/>
+        </w:rPr>
+        <w:t>但是本地的</w:t>
+      </w:r>
+      <w:r>
+        <w:rPr>
+          <w:rFonts w:ascii="Courier New" w:hAnsi="Courier New" w:cs="Courier New" w:hint="eastAsia"/>
+        </w:rPr>
+        <w:t>test</w:t>
+      </w:r>
+      <w:r>
+        <w:rPr>
+          <w:rFonts w:ascii="Courier New" w:hAnsi="Courier New" w:cs="Courier New" w:hint="eastAsia"/>
+        </w:rPr>
+        <w:t>分支仍然保存没有删除</w:t>
+      </w:r>
+    </w:p>
+    <w:p>
+      <w:pPr>
+        <w:rPr>
+          <w:rFonts w:ascii="Courier New" w:hAnsi="Courier New" w:cs="Courier New"/>
+        </w:rPr>
+      </w:pPr>
+    </w:p>
+    <w:p>
+      <w:pPr>
+        <w:rPr>
+          <w:rFonts w:ascii="Courier New" w:hAnsi="Courier New" w:cs="Courier New"/>
+        </w:rPr>
+      </w:pPr>
+    </w:p>
+    <w:p>
+      <w:pPr>
+        <w:rPr>
+          <w:rFonts w:ascii="Courier New" w:hAnsi="Courier New" w:cs="Courier New"/>
+        </w:rPr>
+      </w:pPr>
+    </w:p>
+    <w:p>
+      <w:pPr>
+        <w:rPr>
+          <w:rFonts w:ascii="Courier New" w:hAnsi="Courier New" w:cs="Courier New"/>
+        </w:rPr>
+      </w:pPr>
+    </w:p>
+    <w:p>
+      <w:pPr>
+        <w:rPr>
+          <w:rFonts w:ascii="Courier New" w:hAnsi="Courier New" w:cs="Courier New"/>
+        </w:rPr>
+      </w:pPr>
+    </w:p>
+    <w:p>
+      <w:pPr>
+        <w:rPr>
+          <w:rFonts w:ascii="Courier New" w:hAnsi="Courier New" w:cs="Courier New"/>
+        </w:rPr>
+      </w:pPr>
+    </w:p>
+    <w:p>
+      <w:pPr>
+        <w:rPr>
+          <w:rFonts w:ascii="Courier New" w:hAnsi="Courier New" w:cs="Courier New"/>
         </w:rPr>
       </w:pPr>
     </w:p>
@@ -7144,6 +8012,7 @@
           <w:rFonts w:ascii="Courier New" w:hAnsi="Courier New" w:cs="Courier New" w:hint="eastAsia"/>
           <w:b/>
         </w:rPr>
+        <w:lastRenderedPageBreak/>
         <w:t>协议</w:t>
       </w:r>
     </w:p>
@@ -7282,7 +8151,7 @@
                     </pic:cNvPicPr>
                   </pic:nvPicPr>
                   <pic:blipFill>
-                    <a:blip r:embed="rId45"/>
+                    <a:blip r:embed="rId52"/>
                     <a:srcRect/>
                     <a:stretch>
                       <a:fillRect/>
@@ -7353,7 +8222,7 @@
                     </pic:cNvPicPr>
                   </pic:nvPicPr>
                   <pic:blipFill>
-                    <a:blip r:embed="rId46"/>
+                    <a:blip r:embed="rId53"/>
                     <a:srcRect/>
                     <a:stretch>
                       <a:fillRect/>
@@ -7411,7 +8280,7 @@
                     </pic:cNvPicPr>
                   </pic:nvPicPr>
                   <pic:blipFill>
-                    <a:blip r:embed="rId47"/>
+                    <a:blip r:embed="rId54"/>
                     <a:srcRect/>
                     <a:stretch>
                       <a:fillRect/>
@@ -7507,7 +8376,6 @@
         <w:rPr>
           <w:rFonts w:ascii="Courier New" w:hAnsi="Courier New" w:cs="Courier New"/>
         </w:rPr>
-        <w:lastRenderedPageBreak/>
         <w:t>G</w:t>
       </w:r>
       <w:r>
@@ -7736,7 +8604,7 @@
         </w:rPr>
         <w:t xml:space="preserve">git clone </w:t>
       </w:r>
-      <w:hyperlink r:id="rId48" w:history="1">
+      <w:hyperlink r:id="rId55" w:history="1">
         <w:r>
           <w:rPr>
             <w:rStyle w:val="a7"/>
@@ -8118,7 +8986,14 @@
         <w:rPr>
           <w:rFonts w:ascii="Courier New" w:hAnsi="Courier New" w:cs="Courier New" w:hint="eastAsia"/>
         </w:rPr>
-        <w:t>仓库，要么谁也不能。这也意味着该协议通常不能用来进行推送，你可以允许推送操作；然而由于没有授权机制，一旦允许该操作，网络上任何一个知道项目</w:t>
+        <w:t>仓库，要么谁也不能。这也意味着该协议</w:t>
+      </w:r>
+      <w:r>
+        <w:rPr>
+          <w:rFonts w:ascii="Courier New" w:hAnsi="Courier New" w:cs="Courier New" w:hint="eastAsia"/>
+        </w:rPr>
+        <w:lastRenderedPageBreak/>
+        <w:t>通常不能用来进行推送，你可以允许推送操作；然而由于没有授权机制，一旦允许该操作，网络上任何一个知道项目</w:t>
       </w:r>
       <w:r>
         <w:rPr>
@@ -8641,7 +9516,7 @@
     <w:p>
       <w:pPr>
         <w:rPr>
-          <w:rFonts w:ascii="Courier New" w:hAnsi="Courier New" w:cs="Courier New" w:hint="eastAsia"/>
+          <w:rFonts w:ascii="Courier New" w:hAnsi="Courier New" w:cs="Courier New"/>
         </w:rPr>
       </w:pPr>
       <w:r>
@@ -8660,14 +9535,13 @@
     <w:p>
       <w:pPr>
         <w:rPr>
-          <w:rFonts w:ascii="Courier New" w:hAnsi="Courier New" w:cs="Courier New" w:hint="eastAsia"/>
-        </w:rPr>
-      </w:pPr>
-      <w:r>
-        <w:rPr>
-          <w:rFonts w:ascii="Courier New" w:hAnsi="Courier New" w:cs="Courier New" w:hint="eastAsia"/>
-        </w:rPr>
-        <w:lastRenderedPageBreak/>
+          <w:rFonts w:ascii="Courier New" w:hAnsi="Courier New" w:cs="Courier New"/>
+        </w:rPr>
+      </w:pPr>
+      <w:r>
+        <w:rPr>
+          <w:rFonts w:ascii="Courier New" w:hAnsi="Courier New" w:cs="Courier New" w:hint="eastAsia"/>
+        </w:rPr>
         <w:t>它先要求你确认保存公匙的位置，然后它会让你重复一个密码两次，如果不想在使用公匙的时候输入密码，可以留空</w:t>
       </w:r>
     </w:p>
@@ -9188,7 +10062,7 @@
       </w:pPr>
     </w:p>
     <w:sectPr>
-      <w:headerReference w:type="default" r:id="rId49"/>
+      <w:headerReference w:type="default" r:id="rId56"/>
       <w:pgSz w:w="11906" w:h="16838"/>
       <w:pgMar w:top="1440" w:right="1800" w:bottom="1440" w:left="1800" w:header="851" w:footer="992" w:gutter="0"/>
       <w:cols w:space="425"/>

</xml_diff>